<commit_message>
zeus notes updated to one repo
</commit_message>
<xml_diff>
--- a/JS.docx
+++ b/JS.docx
@@ -339,6 +339,30 @@
             <w:u w:val="single"/>
             <w:shd w:fill="auto" w:val="clear"/>
           </w:rPr>
+          <w:t xml:space="preserve"> HYPERLINK "https://www.youtube.com/watch?v=W3EK4MlZW4g</w:t>
+        </w:r>
+        <w:r>
+          <w:rPr>
+            <w:rFonts w:ascii="Calibri" w:hAnsi="Calibri" w:cs="Calibri" w:eastAsia="Calibri"/>
+            <w:color w:val="0563C1"/>
+            <w:spacing w:val="0"/>
+            <w:position w:val="0"/>
+            <w:sz w:val="22"/>
+            <w:u w:val="single"/>
+            <w:shd w:fill="auto" w:val="clear"/>
+          </w:rPr>
+          <w:t xml:space="preserve"> HYPERLINK "https://www.youtube.com/watch?v=W3EK4MlZW4g&amp;list=PLoYCgNOIyGACTDHuZtn0qoBdpzV9c327V&amp;index=5"</w:t>
+        </w:r>
+        <w:r>
+          <w:rPr>
+            <w:rFonts w:ascii="Calibri" w:hAnsi="Calibri" w:cs="Calibri" w:eastAsia="Calibri"/>
+            <w:color w:val="0563C1"/>
+            <w:spacing w:val="0"/>
+            <w:position w:val="0"/>
+            <w:sz w:val="22"/>
+            <w:u w:val="single"/>
+            <w:shd w:fill="auto" w:val="clear"/>
+          </w:rPr>
           <w:t xml:space="preserve">&amp;</w:t>
         </w:r>
         <w:r>
@@ -388,6 +412,462 @@
             <w:shd w:fill="auto" w:val="clear"/>
           </w:rPr>
           <w:t xml:space="preserve">&amp;</w:t>
+        </w:r>
+        <w:r>
+          <w:rPr>
+            <w:rFonts w:ascii="Calibri" w:hAnsi="Calibri" w:cs="Calibri" w:eastAsia="Calibri"/>
+            <w:color w:val="0563C1"/>
+            <w:spacing w:val="0"/>
+            <w:position w:val="0"/>
+            <w:sz w:val="22"/>
+            <w:u w:val="single"/>
+            <w:shd w:fill="auto" w:val="clear"/>
+          </w:rPr>
+          <w:t xml:space="preserve"> HYPERLINK "https://www.youtube.com/watch?v=W3EK4MlZW4g&amp;list=PLoYCgNOIyGACTDHuZtn0qoBdpzV9c327V&amp;index=5"</w:t>
+        </w:r>
+        <w:r>
+          <w:rPr>
+            <w:rFonts w:ascii="Calibri" w:hAnsi="Calibri" w:cs="Calibri" w:eastAsia="Calibri"/>
+            <w:color w:val="0563C1"/>
+            <w:spacing w:val="0"/>
+            <w:position w:val="0"/>
+            <w:sz w:val="22"/>
+            <w:u w:val="single"/>
+            <w:shd w:fill="auto" w:val="clear"/>
+          </w:rPr>
+          <w:t xml:space="preserve">index=5"</w:t>
+        </w:r>
+        <w:r>
+          <w:rPr>
+            <w:rFonts w:ascii="Calibri" w:hAnsi="Calibri" w:cs="Calibri" w:eastAsia="Calibri"/>
+            <w:color w:val="0563C1"/>
+            <w:spacing w:val="0"/>
+            <w:position w:val="0"/>
+            <w:sz w:val="22"/>
+            <w:u w:val="single"/>
+            <w:shd w:fill="auto" w:val="clear"/>
+          </w:rPr>
+          <w:t xml:space="preserve"> HYPERLINK "https://www.youtube.com/watch?v=W3EK4MlZW4g&amp;list=PLoYCgNOIyGACTDHuZtn0qoBdpzV9c327V&amp;index=5"</w:t>
+        </w:r>
+        <w:r>
+          <w:rPr>
+            <w:rFonts w:ascii="Calibri" w:hAnsi="Calibri" w:cs="Calibri" w:eastAsia="Calibri"/>
+            <w:color w:val="0563C1"/>
+            <w:spacing w:val="0"/>
+            <w:position w:val="0"/>
+            <w:sz w:val="22"/>
+            <w:u w:val="single"/>
+            <w:shd w:fill="auto" w:val="clear"/>
+          </w:rPr>
+          <w:t xml:space="preserve">&amp;</w:t>
+        </w:r>
+        <w:r>
+          <w:rPr>
+            <w:rFonts w:ascii="Calibri" w:hAnsi="Calibri" w:cs="Calibri" w:eastAsia="Calibri"/>
+            <w:color w:val="0563C1"/>
+            <w:spacing w:val="0"/>
+            <w:position w:val="0"/>
+            <w:sz w:val="22"/>
+            <w:u w:val="single"/>
+            <w:shd w:fill="auto" w:val="clear"/>
+          </w:rPr>
+          <w:t xml:space="preserve"> HYPERLINK "https://www.youtube.com/watch?v=W3EK4MlZW4g&amp;list=PLoYCgNOIyGACTDHuZtn0qoBdpzV9c327V&amp;index=5"</w:t>
+        </w:r>
+        <w:r>
+          <w:rPr>
+            <w:rFonts w:ascii="Calibri" w:hAnsi="Calibri" w:cs="Calibri" w:eastAsia="Calibri"/>
+            <w:color w:val="0563C1"/>
+            <w:spacing w:val="0"/>
+            <w:position w:val="0"/>
+            <w:sz w:val="22"/>
+            <w:u w:val="single"/>
+            <w:shd w:fill="auto" w:val="clear"/>
+          </w:rPr>
+          <w:t xml:space="preserve"> HYPERLINK "https://www.youtube.com/watch?v=W3EK4MlZW4g</w:t>
+        </w:r>
+        <w:r>
+          <w:rPr>
+            <w:rFonts w:ascii="Calibri" w:hAnsi="Calibri" w:cs="Calibri" w:eastAsia="Calibri"/>
+            <w:color w:val="0563C1"/>
+            <w:spacing w:val="0"/>
+            <w:position w:val="0"/>
+            <w:sz w:val="22"/>
+            <w:u w:val="single"/>
+            <w:shd w:fill="auto" w:val="clear"/>
+          </w:rPr>
+          <w:t xml:space="preserve"> HYPERLINK "https://www.youtube.com/watch?v=W3EK4MlZW4g&amp;list=PLoYCgNOIyGACTDHuZtn0qoBdpzV9c327V&amp;index=5"</w:t>
+        </w:r>
+        <w:r>
+          <w:rPr>
+            <w:rFonts w:ascii="Calibri" w:hAnsi="Calibri" w:cs="Calibri" w:eastAsia="Calibri"/>
+            <w:color w:val="0563C1"/>
+            <w:spacing w:val="0"/>
+            <w:position w:val="0"/>
+            <w:sz w:val="22"/>
+            <w:u w:val="single"/>
+            <w:shd w:fill="auto" w:val="clear"/>
+          </w:rPr>
+          <w:t xml:space="preserve">&amp;</w:t>
+        </w:r>
+        <w:r>
+          <w:rPr>
+            <w:rFonts w:ascii="Calibri" w:hAnsi="Calibri" w:cs="Calibri" w:eastAsia="Calibri"/>
+            <w:color w:val="0563C1"/>
+            <w:spacing w:val="0"/>
+            <w:position w:val="0"/>
+            <w:sz w:val="22"/>
+            <w:u w:val="single"/>
+            <w:shd w:fill="auto" w:val="clear"/>
+          </w:rPr>
+          <w:t xml:space="preserve"> HYPERLINK "https://www.youtube.com/watch?v=W3EK4MlZW4g&amp;list=PLoYCgNOIyGACTDHuZtn0qoBdpzV9c327V&amp;index=5"</w:t>
+        </w:r>
+        <w:r>
+          <w:rPr>
+            <w:rFonts w:ascii="Calibri" w:hAnsi="Calibri" w:cs="Calibri" w:eastAsia="Calibri"/>
+            <w:color w:val="0563C1"/>
+            <w:spacing w:val="0"/>
+            <w:position w:val="0"/>
+            <w:sz w:val="22"/>
+            <w:u w:val="single"/>
+            <w:shd w:fill="auto" w:val="clear"/>
+          </w:rPr>
+          <w:t xml:space="preserve">list=PLoYCgNOIyGACTDHuZtn0qoBdpzV9c327V</w:t>
+        </w:r>
+        <w:r>
+          <w:rPr>
+            <w:rFonts w:ascii="Calibri" w:hAnsi="Calibri" w:cs="Calibri" w:eastAsia="Calibri"/>
+            <w:color w:val="0563C1"/>
+            <w:spacing w:val="0"/>
+            <w:position w:val="0"/>
+            <w:sz w:val="22"/>
+            <w:u w:val="single"/>
+            <w:shd w:fill="auto" w:val="clear"/>
+          </w:rPr>
+          <w:t xml:space="preserve"> HYPERLINK "https://www.youtube.com/watch?v=W3EK4MlZW4g&amp;list=PLoYCgNOIyGACTDHuZtn0qoBdpzV9c327V&amp;index=5"</w:t>
+        </w:r>
+        <w:r>
+          <w:rPr>
+            <w:rFonts w:ascii="Calibri" w:hAnsi="Calibri" w:cs="Calibri" w:eastAsia="Calibri"/>
+            <w:color w:val="0563C1"/>
+            <w:spacing w:val="0"/>
+            <w:position w:val="0"/>
+            <w:sz w:val="22"/>
+            <w:u w:val="single"/>
+            <w:shd w:fill="auto" w:val="clear"/>
+          </w:rPr>
+          <w:t xml:space="preserve">&amp;</w:t>
+        </w:r>
+        <w:r>
+          <w:rPr>
+            <w:rFonts w:ascii="Calibri" w:hAnsi="Calibri" w:cs="Calibri" w:eastAsia="Calibri"/>
+            <w:color w:val="0563C1"/>
+            <w:spacing w:val="0"/>
+            <w:position w:val="0"/>
+            <w:sz w:val="22"/>
+            <w:u w:val="single"/>
+            <w:shd w:fill="auto" w:val="clear"/>
+          </w:rPr>
+          <w:t xml:space="preserve"> HYPERLINK "https://www.youtube.com/watch?v=W3EK4MlZW4g&amp;list=PLoYCgNOIyGACTDHuZtn0qoBdpzV9c327V&amp;index=5"</w:t>
+        </w:r>
+        <w:r>
+          <w:rPr>
+            <w:rFonts w:ascii="Calibri" w:hAnsi="Calibri" w:cs="Calibri" w:eastAsia="Calibri"/>
+            <w:color w:val="0563C1"/>
+            <w:spacing w:val="0"/>
+            <w:position w:val="0"/>
+            <w:sz w:val="22"/>
+            <w:u w:val="single"/>
+            <w:shd w:fill="auto" w:val="clear"/>
+          </w:rPr>
+          <w:t xml:space="preserve">index=5"</w:t>
+        </w:r>
+        <w:r>
+          <w:rPr>
+            <w:rFonts w:ascii="Calibri" w:hAnsi="Calibri" w:cs="Calibri" w:eastAsia="Calibri"/>
+            <w:color w:val="0563C1"/>
+            <w:spacing w:val="0"/>
+            <w:position w:val="0"/>
+            <w:sz w:val="22"/>
+            <w:u w:val="single"/>
+            <w:shd w:fill="auto" w:val="clear"/>
+          </w:rPr>
+          <w:t xml:space="preserve"> HYPERLINK "https://www.youtube.com/watch?v=W3EK4MlZW4g&amp;list=PLoYCgNOIyGACTDHuZtn0qoBdpzV9c327V&amp;index=5"</w:t>
+        </w:r>
+        <w:r>
+          <w:rPr>
+            <w:rFonts w:ascii="Calibri" w:hAnsi="Calibri" w:cs="Calibri" w:eastAsia="Calibri"/>
+            <w:color w:val="0563C1"/>
+            <w:spacing w:val="0"/>
+            <w:position w:val="0"/>
+            <w:sz w:val="22"/>
+            <w:u w:val="single"/>
+            <w:shd w:fill="auto" w:val="clear"/>
+          </w:rPr>
+          <w:t xml:space="preserve">list=PLoYCgNOIyGACTDHuZtn0qoBdpzV9c327V</w:t>
+        </w:r>
+        <w:r>
+          <w:rPr>
+            <w:rFonts w:ascii="Calibri" w:hAnsi="Calibri" w:cs="Calibri" w:eastAsia="Calibri"/>
+            <w:color w:val="0563C1"/>
+            <w:spacing w:val="0"/>
+            <w:position w:val="0"/>
+            <w:sz w:val="22"/>
+            <w:u w:val="single"/>
+            <w:shd w:fill="auto" w:val="clear"/>
+          </w:rPr>
+          <w:t xml:space="preserve"> HYPERLINK "https://www.youtube.com/watch?v=W3EK4MlZW4g&amp;list=PLoYCgNOIyGACTDHuZtn0qoBdpzV9c327V&amp;index=5"</w:t>
+        </w:r>
+        <w:r>
+          <w:rPr>
+            <w:rFonts w:ascii="Calibri" w:hAnsi="Calibri" w:cs="Calibri" w:eastAsia="Calibri"/>
+            <w:color w:val="0563C1"/>
+            <w:spacing w:val="0"/>
+            <w:position w:val="0"/>
+            <w:sz w:val="22"/>
+            <w:u w:val="single"/>
+            <w:shd w:fill="auto" w:val="clear"/>
+          </w:rPr>
+          <w:t xml:space="preserve"> HYPERLINK "https://www.youtube.com/watch?v=W3EK4MlZW4g</w:t>
+        </w:r>
+        <w:r>
+          <w:rPr>
+            <w:rFonts w:ascii="Calibri" w:hAnsi="Calibri" w:cs="Calibri" w:eastAsia="Calibri"/>
+            <w:color w:val="0563C1"/>
+            <w:spacing w:val="0"/>
+            <w:position w:val="0"/>
+            <w:sz w:val="22"/>
+            <w:u w:val="single"/>
+            <w:shd w:fill="auto" w:val="clear"/>
+          </w:rPr>
+          <w:t xml:space="preserve"> HYPERLINK "https://www.youtube.com/watch?v=W3EK4MlZW4g&amp;list=PLoYCgNOIyGACTDHuZtn0qoBdpzV9c327V&amp;index=5"</w:t>
+        </w:r>
+        <w:r>
+          <w:rPr>
+            <w:rFonts w:ascii="Calibri" w:hAnsi="Calibri" w:cs="Calibri" w:eastAsia="Calibri"/>
+            <w:color w:val="0563C1"/>
+            <w:spacing w:val="0"/>
+            <w:position w:val="0"/>
+            <w:sz w:val="22"/>
+            <w:u w:val="single"/>
+            <w:shd w:fill="auto" w:val="clear"/>
+          </w:rPr>
+          <w:t xml:space="preserve">&amp;</w:t>
+        </w:r>
+        <w:r>
+          <w:rPr>
+            <w:rFonts w:ascii="Calibri" w:hAnsi="Calibri" w:cs="Calibri" w:eastAsia="Calibri"/>
+            <w:color w:val="0563C1"/>
+            <w:spacing w:val="0"/>
+            <w:position w:val="0"/>
+            <w:sz w:val="22"/>
+            <w:u w:val="single"/>
+            <w:shd w:fill="auto" w:val="clear"/>
+          </w:rPr>
+          <w:t xml:space="preserve"> HYPERLINK "https://www.youtube.com/watch?v=W3EK4MlZW4g&amp;list=PLoYCgNOIyGACTDHuZtn0qoBdpzV9c327V&amp;index=5"</w:t>
+        </w:r>
+        <w:r>
+          <w:rPr>
+            <w:rFonts w:ascii="Calibri" w:hAnsi="Calibri" w:cs="Calibri" w:eastAsia="Calibri"/>
+            <w:color w:val="0563C1"/>
+            <w:spacing w:val="0"/>
+            <w:position w:val="0"/>
+            <w:sz w:val="22"/>
+            <w:u w:val="single"/>
+            <w:shd w:fill="auto" w:val="clear"/>
+          </w:rPr>
+          <w:t xml:space="preserve">list=PLoYCgNOIyGACTDHuZtn0qoBdpzV9c327V</w:t>
+        </w:r>
+        <w:r>
+          <w:rPr>
+            <w:rFonts w:ascii="Calibri" w:hAnsi="Calibri" w:cs="Calibri" w:eastAsia="Calibri"/>
+            <w:color w:val="0563C1"/>
+            <w:spacing w:val="0"/>
+            <w:position w:val="0"/>
+            <w:sz w:val="22"/>
+            <w:u w:val="single"/>
+            <w:shd w:fill="auto" w:val="clear"/>
+          </w:rPr>
+          <w:t xml:space="preserve"> HYPERLINK "https://www.youtube.com/watch?v=W3EK4MlZW4g&amp;list=PLoYCgNOIyGACTDHuZtn0qoBdpzV9c327V&amp;index=5"</w:t>
+        </w:r>
+        <w:r>
+          <w:rPr>
+            <w:rFonts w:ascii="Calibri" w:hAnsi="Calibri" w:cs="Calibri" w:eastAsia="Calibri"/>
+            <w:color w:val="0563C1"/>
+            <w:spacing w:val="0"/>
+            <w:position w:val="0"/>
+            <w:sz w:val="22"/>
+            <w:u w:val="single"/>
+            <w:shd w:fill="auto" w:val="clear"/>
+          </w:rPr>
+          <w:t xml:space="preserve">&amp;</w:t>
+        </w:r>
+        <w:r>
+          <w:rPr>
+            <w:rFonts w:ascii="Calibri" w:hAnsi="Calibri" w:cs="Calibri" w:eastAsia="Calibri"/>
+            <w:color w:val="0563C1"/>
+            <w:spacing w:val="0"/>
+            <w:position w:val="0"/>
+            <w:sz w:val="22"/>
+            <w:u w:val="single"/>
+            <w:shd w:fill="auto" w:val="clear"/>
+          </w:rPr>
+          <w:t xml:space="preserve"> HYPERLINK "https://www.youtube.com/watch?v=W3EK4MlZW4g&amp;list=PLoYCgNOIyGACTDHuZtn0qoBdpzV9c327V&amp;index=5"</w:t>
+        </w:r>
+        <w:r>
+          <w:rPr>
+            <w:rFonts w:ascii="Calibri" w:hAnsi="Calibri" w:cs="Calibri" w:eastAsia="Calibri"/>
+            <w:color w:val="0563C1"/>
+            <w:spacing w:val="0"/>
+            <w:position w:val="0"/>
+            <w:sz w:val="22"/>
+            <w:u w:val="single"/>
+            <w:shd w:fill="auto" w:val="clear"/>
+          </w:rPr>
+          <w:t xml:space="preserve">index=5"</w:t>
+        </w:r>
+        <w:r>
+          <w:rPr>
+            <w:rFonts w:ascii="Calibri" w:hAnsi="Calibri" w:cs="Calibri" w:eastAsia="Calibri"/>
+            <w:color w:val="0563C1"/>
+            <w:spacing w:val="0"/>
+            <w:position w:val="0"/>
+            <w:sz w:val="22"/>
+            <w:u w:val="single"/>
+            <w:shd w:fill="auto" w:val="clear"/>
+          </w:rPr>
+          <w:t xml:space="preserve"> HYPERLINK "https://www.youtube.com/watch?v=W3EK4MlZW4g&amp;list=PLoYCgNOIyGACTDHuZtn0qoBdpzV9c327V&amp;index=5"</w:t>
+        </w:r>
+        <w:r>
+          <w:rPr>
+            <w:rFonts w:ascii="Calibri" w:hAnsi="Calibri" w:cs="Calibri" w:eastAsia="Calibri"/>
+            <w:color w:val="0563C1"/>
+            <w:spacing w:val="0"/>
+            <w:position w:val="0"/>
+            <w:sz w:val="22"/>
+            <w:u w:val="single"/>
+            <w:shd w:fill="auto" w:val="clear"/>
+          </w:rPr>
+          <w:t xml:space="preserve">&amp;</w:t>
+        </w:r>
+        <w:r>
+          <w:rPr>
+            <w:rFonts w:ascii="Calibri" w:hAnsi="Calibri" w:cs="Calibri" w:eastAsia="Calibri"/>
+            <w:color w:val="0563C1"/>
+            <w:spacing w:val="0"/>
+            <w:position w:val="0"/>
+            <w:sz w:val="22"/>
+            <w:u w:val="single"/>
+            <w:shd w:fill="auto" w:val="clear"/>
+          </w:rPr>
+          <w:t xml:space="preserve"> HYPERLINK "https://www.youtube.com/watch?v=W3EK4MlZW4g&amp;list=PLoYCgNOIyGACTDHuZtn0qoBdpzV9c327V&amp;index=5"</w:t>
+        </w:r>
+        <w:r>
+          <w:rPr>
+            <w:rFonts w:ascii="Calibri" w:hAnsi="Calibri" w:cs="Calibri" w:eastAsia="Calibri"/>
+            <w:color w:val="0563C1"/>
+            <w:spacing w:val="0"/>
+            <w:position w:val="0"/>
+            <w:sz w:val="22"/>
+            <w:u w:val="single"/>
+            <w:shd w:fill="auto" w:val="clear"/>
+          </w:rPr>
+          <w:t xml:space="preserve"> HYPERLINK "https://www.youtube.com/watch?v=W3EK4MlZW4g</w:t>
+        </w:r>
+        <w:r>
+          <w:rPr>
+            <w:rFonts w:ascii="Calibri" w:hAnsi="Calibri" w:cs="Calibri" w:eastAsia="Calibri"/>
+            <w:color w:val="0563C1"/>
+            <w:spacing w:val="0"/>
+            <w:position w:val="0"/>
+            <w:sz w:val="22"/>
+            <w:u w:val="single"/>
+            <w:shd w:fill="auto" w:val="clear"/>
+          </w:rPr>
+          <w:t xml:space="preserve"> HYPERLINK "https://www.youtube.com/watch?v=W3EK4MlZW4g&amp;list=PLoYCgNOIyGACTDHuZtn0qoBdpzV9c327V&amp;index=5"</w:t>
+        </w:r>
+        <w:r>
+          <w:rPr>
+            <w:rFonts w:ascii="Calibri" w:hAnsi="Calibri" w:cs="Calibri" w:eastAsia="Calibri"/>
+            <w:color w:val="0563C1"/>
+            <w:spacing w:val="0"/>
+            <w:position w:val="0"/>
+            <w:sz w:val="22"/>
+            <w:u w:val="single"/>
+            <w:shd w:fill="auto" w:val="clear"/>
+          </w:rPr>
+          <w:t xml:space="preserve">&amp;</w:t>
+        </w:r>
+        <w:r>
+          <w:rPr>
+            <w:rFonts w:ascii="Calibri" w:hAnsi="Calibri" w:cs="Calibri" w:eastAsia="Calibri"/>
+            <w:color w:val="0563C1"/>
+            <w:spacing w:val="0"/>
+            <w:position w:val="0"/>
+            <w:sz w:val="22"/>
+            <w:u w:val="single"/>
+            <w:shd w:fill="auto" w:val="clear"/>
+          </w:rPr>
+          <w:t xml:space="preserve"> HYPERLINK "https://www.youtube.com/watch?v=W3EK4MlZW4g&amp;list=PLoYCgNOIyGACTDHuZtn0qoBdpzV9c327V&amp;index=5"</w:t>
+        </w:r>
+        <w:r>
+          <w:rPr>
+            <w:rFonts w:ascii="Calibri" w:hAnsi="Calibri" w:cs="Calibri" w:eastAsia="Calibri"/>
+            <w:color w:val="0563C1"/>
+            <w:spacing w:val="0"/>
+            <w:position w:val="0"/>
+            <w:sz w:val="22"/>
+            <w:u w:val="single"/>
+            <w:shd w:fill="auto" w:val="clear"/>
+          </w:rPr>
+          <w:t xml:space="preserve">list=PLoYCgNOIyGACTDHuZtn0qoBdpzV9c327V</w:t>
+        </w:r>
+        <w:r>
+          <w:rPr>
+            <w:rFonts w:ascii="Calibri" w:hAnsi="Calibri" w:cs="Calibri" w:eastAsia="Calibri"/>
+            <w:color w:val="0563C1"/>
+            <w:spacing w:val="0"/>
+            <w:position w:val="0"/>
+            <w:sz w:val="22"/>
+            <w:u w:val="single"/>
+            <w:shd w:fill="auto" w:val="clear"/>
+          </w:rPr>
+          <w:t xml:space="preserve"> HYPERLINK "https://www.youtube.com/watch?v=W3EK4MlZW4g&amp;list=PLoYCgNOIyGACTDHuZtn0qoBdpzV9c327V&amp;index=5"</w:t>
+        </w:r>
+        <w:r>
+          <w:rPr>
+            <w:rFonts w:ascii="Calibri" w:hAnsi="Calibri" w:cs="Calibri" w:eastAsia="Calibri"/>
+            <w:color w:val="0563C1"/>
+            <w:spacing w:val="0"/>
+            <w:position w:val="0"/>
+            <w:sz w:val="22"/>
+            <w:u w:val="single"/>
+            <w:shd w:fill="auto" w:val="clear"/>
+          </w:rPr>
+          <w:t xml:space="preserve">&amp;</w:t>
+        </w:r>
+        <w:r>
+          <w:rPr>
+            <w:rFonts w:ascii="Calibri" w:hAnsi="Calibri" w:cs="Calibri" w:eastAsia="Calibri"/>
+            <w:color w:val="0563C1"/>
+            <w:spacing w:val="0"/>
+            <w:position w:val="0"/>
+            <w:sz w:val="22"/>
+            <w:u w:val="single"/>
+            <w:shd w:fill="auto" w:val="clear"/>
+          </w:rPr>
+          <w:t xml:space="preserve"> HYPERLINK "https://www.youtube.com/watch?v=W3EK4MlZW4g&amp;list=PLoYCgNOIyGACTDHuZtn0qoBdpzV9c327V&amp;index=5"</w:t>
+        </w:r>
+        <w:r>
+          <w:rPr>
+            <w:rFonts w:ascii="Calibri" w:hAnsi="Calibri" w:cs="Calibri" w:eastAsia="Calibri"/>
+            <w:color w:val="0563C1"/>
+            <w:spacing w:val="0"/>
+            <w:position w:val="0"/>
+            <w:sz w:val="22"/>
+            <w:u w:val="single"/>
+            <w:shd w:fill="auto" w:val="clear"/>
+          </w:rPr>
+          <w:t xml:space="preserve">index=5"</w:t>
         </w:r>
         <w:r>
           <w:rPr>
@@ -1775,6 +2255,2255 @@
           <w:shd w:fill="auto" w:val="clear"/>
         </w:rPr>
         <w:t xml:space="preserve">setTimeout does not say that that function would execute after that milli seconds, it says the minimum time in milli seconds after which it would be pushed ot event dispatcher, and after the clearance of call stack it would be pushed to call stack and executed. Generally the delay between the time specified and the actual time taken is very less , just few milli seconds so we hardly ever notice it. But it could be there for big projects</w:t>
+      </w:r>
+    </w:p>
+    <w:p>
+      <w:pPr>
+        <w:spacing w:before="0" w:after="160" w:line="259"/>
+        <w:ind w:right="0" w:left="0" w:firstLine="0"/>
+        <w:jc w:val="left"/>
+        <w:rPr>
+          <w:rFonts w:ascii="Calibri" w:hAnsi="Calibri" w:cs="Calibri" w:eastAsia="Calibri"/>
+          <w:color w:val="auto"/>
+          <w:spacing w:val="0"/>
+          <w:position w:val="0"/>
+          <w:sz w:val="22"/>
+          <w:shd w:fill="auto" w:val="clear"/>
+        </w:rPr>
+      </w:pPr>
+    </w:p>
+    <w:p>
+      <w:pPr>
+        <w:spacing w:before="0" w:after="160" w:line="259"/>
+        <w:ind w:right="0" w:left="0" w:firstLine="0"/>
+        <w:jc w:val="left"/>
+        <w:rPr>
+          <w:rFonts w:ascii="Calibri" w:hAnsi="Calibri" w:cs="Calibri" w:eastAsia="Calibri"/>
+          <w:color w:val="auto"/>
+          <w:spacing w:val="0"/>
+          <w:position w:val="0"/>
+          <w:sz w:val="22"/>
+          <w:shd w:fill="auto" w:val="clear"/>
+        </w:rPr>
+      </w:pPr>
+      <w:r>
+        <w:rPr>
+          <w:rFonts w:ascii="Calibri" w:hAnsi="Calibri" w:cs="Calibri" w:eastAsia="Calibri"/>
+          <w:color w:val="auto"/>
+          <w:spacing w:val="0"/>
+          <w:position w:val="0"/>
+          <w:sz w:val="22"/>
+          <w:shd w:fill="auto" w:val="clear"/>
+        </w:rPr>
+        <w:t xml:space="preserve">---</w:t>
+      </w:r>
+    </w:p>
+    <w:p>
+      <w:pPr>
+        <w:spacing w:before="0" w:after="160" w:line="259"/>
+        <w:ind w:right="0" w:left="0" w:firstLine="0"/>
+        <w:jc w:val="left"/>
+        <w:rPr>
+          <w:rFonts w:ascii="Calibri" w:hAnsi="Calibri" w:cs="Calibri" w:eastAsia="Calibri"/>
+          <w:color w:val="auto"/>
+          <w:spacing w:val="0"/>
+          <w:position w:val="0"/>
+          <w:sz w:val="22"/>
+          <w:shd w:fill="auto" w:val="clear"/>
+        </w:rPr>
+      </w:pPr>
+      <w:r>
+        <w:rPr>
+          <w:rFonts w:ascii="Calibri" w:hAnsi="Calibri" w:cs="Calibri" w:eastAsia="Calibri"/>
+          <w:color w:val="auto"/>
+          <w:spacing w:val="0"/>
+          <w:position w:val="0"/>
+          <w:sz w:val="22"/>
+          <w:shd w:fill="auto" w:val="clear"/>
+        </w:rPr>
+        <w:t xml:space="preserve">zeus notes:-</w:t>
+      </w:r>
+    </w:p>
+    <w:p>
+      <w:pPr>
+        <w:spacing w:before="0" w:after="160" w:line="259"/>
+        <w:ind w:right="0" w:left="0" w:firstLine="0"/>
+        <w:jc w:val="left"/>
+        <w:rPr>
+          <w:rFonts w:ascii="Calibri" w:hAnsi="Calibri" w:cs="Calibri" w:eastAsia="Calibri"/>
+          <w:color w:val="auto"/>
+          <w:spacing w:val="0"/>
+          <w:position w:val="0"/>
+          <w:sz w:val="22"/>
+          <w:shd w:fill="auto" w:val="clear"/>
+        </w:rPr>
+      </w:pPr>
+      <w:r>
+        <w:rPr>
+          <w:rFonts w:ascii="Calibri" w:hAnsi="Calibri" w:cs="Calibri" w:eastAsia="Calibri"/>
+          <w:color w:val="auto"/>
+          <w:spacing w:val="0"/>
+          <w:position w:val="0"/>
+          <w:sz w:val="22"/>
+          <w:shd w:fill="auto" w:val="clear"/>
+        </w:rPr>
+        <w:t xml:space="preserve">The constructor property returns the constructor function for all JavaScript variables. </w:t>
+      </w:r>
+    </w:p>
+    <w:p>
+      <w:pPr>
+        <w:spacing w:before="0" w:after="160" w:line="259"/>
+        <w:ind w:right="0" w:left="0" w:firstLine="0"/>
+        <w:jc w:val="left"/>
+        <w:rPr>
+          <w:rFonts w:ascii="Calibri" w:hAnsi="Calibri" w:cs="Calibri" w:eastAsia="Calibri"/>
+          <w:color w:val="auto"/>
+          <w:spacing w:val="0"/>
+          <w:position w:val="0"/>
+          <w:sz w:val="22"/>
+          <w:shd w:fill="auto" w:val="clear"/>
+        </w:rPr>
+      </w:pPr>
+      <w:r>
+        <w:rPr>
+          <w:rFonts w:ascii="Calibri" w:hAnsi="Calibri" w:cs="Calibri" w:eastAsia="Calibri"/>
+          <w:color w:val="auto"/>
+          <w:spacing w:val="0"/>
+          <w:position w:val="0"/>
+          <w:sz w:val="22"/>
+          <w:shd w:fill="auto" w:val="clear"/>
+        </w:rPr>
+        <w:t xml:space="preserve">Automatic String Conversion.</w:t>
+      </w:r>
+    </w:p>
+    <w:p>
+      <w:pPr>
+        <w:spacing w:before="0" w:after="160" w:line="259"/>
+        <w:ind w:right="0" w:left="0" w:firstLine="0"/>
+        <w:jc w:val="left"/>
+        <w:rPr>
+          <w:rFonts w:ascii="Calibri" w:hAnsi="Calibri" w:cs="Calibri" w:eastAsia="Calibri"/>
+          <w:color w:val="auto"/>
+          <w:spacing w:val="0"/>
+          <w:position w:val="0"/>
+          <w:sz w:val="22"/>
+          <w:shd w:fill="auto" w:val="clear"/>
+        </w:rPr>
+      </w:pPr>
+      <w:r>
+        <w:rPr>
+          <w:rFonts w:ascii="Calibri" w:hAnsi="Calibri" w:cs="Calibri" w:eastAsia="Calibri"/>
+          <w:color w:val="auto"/>
+          <w:spacing w:val="0"/>
+          <w:position w:val="0"/>
+          <w:sz w:val="22"/>
+          <w:shd w:fill="auto" w:val="clear"/>
+        </w:rPr>
+        <w:t xml:space="preserve">Automatic Type Conversion.</w:t>
+      </w:r>
+    </w:p>
+    <w:p>
+      <w:pPr>
+        <w:spacing w:before="0" w:after="160" w:line="259"/>
+        <w:ind w:right="0" w:left="0" w:firstLine="0"/>
+        <w:jc w:val="left"/>
+        <w:rPr>
+          <w:rFonts w:ascii="Calibri" w:hAnsi="Calibri" w:cs="Calibri" w:eastAsia="Calibri"/>
+          <w:color w:val="auto"/>
+          <w:spacing w:val="0"/>
+          <w:position w:val="0"/>
+          <w:sz w:val="22"/>
+          <w:shd w:fill="auto" w:val="clear"/>
+        </w:rPr>
+      </w:pPr>
+      <w:r>
+        <w:rPr>
+          <w:rFonts w:ascii="Calibri" w:hAnsi="Calibri" w:cs="Calibri" w:eastAsia="Calibri"/>
+          <w:color w:val="auto"/>
+          <w:spacing w:val="0"/>
+          <w:position w:val="0"/>
+          <w:sz w:val="22"/>
+          <w:shd w:fill="auto" w:val="clear"/>
+        </w:rPr>
+        <w:t xml:space="preserve">We can set timeout easily with javascript for any fucntion if we think that it might take some time so we can stop and make a timeout for it.</w:t>
+      </w:r>
+    </w:p>
+    <w:p>
+      <w:pPr>
+        <w:spacing w:before="0" w:after="160" w:line="259"/>
+        <w:ind w:right="0" w:left="0" w:firstLine="0"/>
+        <w:jc w:val="left"/>
+        <w:rPr>
+          <w:rFonts w:ascii="Calibri" w:hAnsi="Calibri" w:cs="Calibri" w:eastAsia="Calibri"/>
+          <w:color w:val="auto"/>
+          <w:spacing w:val="0"/>
+          <w:position w:val="0"/>
+          <w:sz w:val="22"/>
+          <w:shd w:fill="auto" w:val="clear"/>
+        </w:rPr>
+      </w:pPr>
+      <w:r>
+        <w:rPr>
+          <w:rFonts w:ascii="Calibri" w:hAnsi="Calibri" w:cs="Calibri" w:eastAsia="Calibri"/>
+          <w:color w:val="auto"/>
+          <w:spacing w:val="0"/>
+          <w:position w:val="0"/>
+          <w:sz w:val="22"/>
+          <w:shd w:fill="auto" w:val="clear"/>
+        </w:rPr>
+        <w:t xml:space="preserve">Hoisting is a javascript's default behaviour of moving all declarations to the top of the current scope.</w:t>
+      </w:r>
+    </w:p>
+    <w:p>
+      <w:pPr>
+        <w:spacing w:before="0" w:after="160" w:line="259"/>
+        <w:ind w:right="0" w:left="0" w:firstLine="0"/>
+        <w:jc w:val="left"/>
+        <w:rPr>
+          <w:rFonts w:ascii="Calibri" w:hAnsi="Calibri" w:cs="Calibri" w:eastAsia="Calibri"/>
+          <w:color w:val="auto"/>
+          <w:spacing w:val="0"/>
+          <w:position w:val="0"/>
+          <w:sz w:val="22"/>
+          <w:shd w:fill="auto" w:val="clear"/>
+        </w:rPr>
+      </w:pPr>
+      <w:r>
+        <w:rPr>
+          <w:rFonts w:ascii="Calibri" w:hAnsi="Calibri" w:cs="Calibri" w:eastAsia="Calibri"/>
+          <w:color w:val="auto"/>
+          <w:spacing w:val="0"/>
+          <w:position w:val="0"/>
+          <w:sz w:val="22"/>
+          <w:shd w:fill="auto" w:val="clear"/>
+        </w:rPr>
+        <w:t xml:space="preserve">Only the declaration is moved to the top of the declared scope and not the initialization.</w:t>
+      </w:r>
+    </w:p>
+    <w:p>
+      <w:pPr>
+        <w:spacing w:before="0" w:after="160" w:line="259"/>
+        <w:ind w:right="0" w:left="0" w:firstLine="0"/>
+        <w:jc w:val="left"/>
+        <w:rPr>
+          <w:rFonts w:ascii="Calibri" w:hAnsi="Calibri" w:cs="Calibri" w:eastAsia="Calibri"/>
+          <w:color w:val="auto"/>
+          <w:spacing w:val="0"/>
+          <w:position w:val="0"/>
+          <w:sz w:val="22"/>
+          <w:shd w:fill="auto" w:val="clear"/>
+        </w:rPr>
+      </w:pPr>
+      <w:r>
+        <w:rPr>
+          <w:rFonts w:ascii="Calibri" w:hAnsi="Calibri" w:cs="Calibri" w:eastAsia="Calibri"/>
+          <w:color w:val="auto"/>
+          <w:spacing w:val="0"/>
+          <w:position w:val="0"/>
+          <w:sz w:val="22"/>
+          <w:shd w:fill="auto" w:val="clear"/>
+        </w:rPr>
+        <w:t xml:space="preserve">Similarly all functions are also moved or hoisted to top of the declaration scope, and the body along with the function name is also moved to top which means it's initialization is also moved to the top along with the declaration unlike the variable.</w:t>
+      </w:r>
+    </w:p>
+    <w:p>
+      <w:pPr>
+        <w:spacing w:before="0" w:after="160" w:line="259"/>
+        <w:ind w:right="0" w:left="0" w:firstLine="0"/>
+        <w:jc w:val="left"/>
+        <w:rPr>
+          <w:rFonts w:ascii="Calibri" w:hAnsi="Calibri" w:cs="Calibri" w:eastAsia="Calibri"/>
+          <w:color w:val="auto"/>
+          <w:spacing w:val="0"/>
+          <w:position w:val="0"/>
+          <w:sz w:val="22"/>
+          <w:shd w:fill="auto" w:val="clear"/>
+        </w:rPr>
+      </w:pPr>
+      <w:r>
+        <w:rPr>
+          <w:rFonts w:ascii="Calibri" w:hAnsi="Calibri" w:cs="Calibri" w:eastAsia="Calibri"/>
+          <w:color w:val="auto"/>
+          <w:spacing w:val="0"/>
+          <w:position w:val="0"/>
+          <w:sz w:val="22"/>
+          <w:shd w:fill="auto" w:val="clear"/>
+        </w:rPr>
+        <w:t xml:space="preserve">Function expressions are more like variables, only the declaration gets hoisted and not the initialization.</w:t>
+      </w:r>
+    </w:p>
+    <w:p>
+      <w:pPr>
+        <w:spacing w:before="0" w:after="160" w:line="259"/>
+        <w:ind w:right="0" w:left="0" w:firstLine="0"/>
+        <w:jc w:val="left"/>
+        <w:rPr>
+          <w:rFonts w:ascii="Calibri" w:hAnsi="Calibri" w:cs="Calibri" w:eastAsia="Calibri"/>
+          <w:color w:val="auto"/>
+          <w:spacing w:val="0"/>
+          <w:position w:val="0"/>
+          <w:sz w:val="22"/>
+          <w:shd w:fill="auto" w:val="clear"/>
+        </w:rPr>
+      </w:pPr>
+      <w:r>
+        <w:rPr>
+          <w:rFonts w:ascii="Calibri" w:hAnsi="Calibri" w:cs="Calibri" w:eastAsia="Calibri"/>
+          <w:color w:val="auto"/>
+          <w:spacing w:val="0"/>
+          <w:position w:val="0"/>
+          <w:sz w:val="22"/>
+          <w:shd w:fill="auto" w:val="clear"/>
+        </w:rPr>
+        <w:t xml:space="preserve">It is not advisable to  use function expression since it creates a lot of confusion when the function is created within if else block.</w:t>
+      </w:r>
+    </w:p>
+    <w:p>
+      <w:pPr>
+        <w:spacing w:before="0" w:after="160" w:line="259"/>
+        <w:ind w:right="0" w:left="0" w:firstLine="0"/>
+        <w:jc w:val="left"/>
+        <w:rPr>
+          <w:rFonts w:ascii="Calibri" w:hAnsi="Calibri" w:cs="Calibri" w:eastAsia="Calibri"/>
+          <w:color w:val="auto"/>
+          <w:spacing w:val="0"/>
+          <w:position w:val="0"/>
+          <w:sz w:val="22"/>
+          <w:shd w:fill="auto" w:val="clear"/>
+        </w:rPr>
+      </w:pPr>
+      <w:r>
+        <w:rPr>
+          <w:rFonts w:ascii="Calibri" w:hAnsi="Calibri" w:cs="Calibri" w:eastAsia="Calibri"/>
+          <w:color w:val="auto"/>
+          <w:spacing w:val="0"/>
+          <w:position w:val="0"/>
+          <w:sz w:val="22"/>
+          <w:shd w:fill="auto" w:val="clear"/>
+        </w:rPr>
+        <w:t xml:space="preserve">Avoid using delete since its behavior isnt consistent.</w:t>
+      </w:r>
+    </w:p>
+    <w:p>
+      <w:pPr>
+        <w:spacing w:before="0" w:after="160" w:line="259"/>
+        <w:ind w:right="0" w:left="0" w:firstLine="0"/>
+        <w:jc w:val="left"/>
+        <w:rPr>
+          <w:rFonts w:ascii="Calibri" w:hAnsi="Calibri" w:cs="Calibri" w:eastAsia="Calibri"/>
+          <w:color w:val="auto"/>
+          <w:spacing w:val="0"/>
+          <w:position w:val="0"/>
+          <w:sz w:val="22"/>
+          <w:shd w:fill="auto" w:val="clear"/>
+        </w:rPr>
+      </w:pPr>
+      <w:r>
+        <w:rPr>
+          <w:rFonts w:ascii="Calibri" w:hAnsi="Calibri" w:cs="Calibri" w:eastAsia="Calibri"/>
+          <w:color w:val="auto"/>
+          <w:spacing w:val="0"/>
+          <w:position w:val="0"/>
+          <w:sz w:val="22"/>
+          <w:shd w:fill="auto" w:val="clear"/>
+        </w:rPr>
+        <w:t xml:space="preserve">All primitive types in javascript are immutable , and all derived ones are mutable i.e. they work on reference and not on the actual copy.</w:t>
+      </w:r>
+    </w:p>
+    <w:p>
+      <w:pPr>
+        <w:spacing w:before="0" w:after="160" w:line="259"/>
+        <w:ind w:right="0" w:left="0" w:firstLine="0"/>
+        <w:jc w:val="left"/>
+        <w:rPr>
+          <w:rFonts w:ascii="Calibri" w:hAnsi="Calibri" w:cs="Calibri" w:eastAsia="Calibri"/>
+          <w:color w:val="auto"/>
+          <w:spacing w:val="0"/>
+          <w:position w:val="0"/>
+          <w:sz w:val="22"/>
+          <w:shd w:fill="auto" w:val="clear"/>
+        </w:rPr>
+      </w:pPr>
+      <w:r>
+        <w:rPr>
+          <w:rFonts w:ascii="Calibri" w:hAnsi="Calibri" w:cs="Calibri" w:eastAsia="Calibri"/>
+          <w:color w:val="auto"/>
+          <w:spacing w:val="0"/>
+          <w:position w:val="0"/>
+          <w:sz w:val="22"/>
+          <w:shd w:fill="auto" w:val="clear"/>
+        </w:rPr>
+        <w:t xml:space="preserve">The call() method is a predefined JavaScript function method.</w:t>
+      </w:r>
+    </w:p>
+    <w:p>
+      <w:pPr>
+        <w:spacing w:before="0" w:after="160" w:line="259"/>
+        <w:ind w:right="0" w:left="0" w:firstLine="0"/>
+        <w:jc w:val="left"/>
+        <w:rPr>
+          <w:rFonts w:ascii="Calibri" w:hAnsi="Calibri" w:cs="Calibri" w:eastAsia="Calibri"/>
+          <w:color w:val="auto"/>
+          <w:spacing w:val="0"/>
+          <w:position w:val="0"/>
+          <w:sz w:val="22"/>
+          <w:shd w:fill="auto" w:val="clear"/>
+        </w:rPr>
+      </w:pPr>
+      <w:r>
+        <w:rPr>
+          <w:rFonts w:ascii="Calibri" w:hAnsi="Calibri" w:cs="Calibri" w:eastAsia="Calibri"/>
+          <w:color w:val="auto"/>
+          <w:spacing w:val="0"/>
+          <w:position w:val="0"/>
+          <w:sz w:val="22"/>
+          <w:shd w:fill="auto" w:val="clear"/>
+        </w:rPr>
+        <w:t xml:space="preserve">It can be used to invoke (call) a function with an owner object as the first argument (parameter).</w:t>
+      </w:r>
+    </w:p>
+    <w:p>
+      <w:pPr>
+        <w:spacing w:before="0" w:after="160" w:line="259"/>
+        <w:ind w:right="0" w:left="0" w:firstLine="0"/>
+        <w:jc w:val="left"/>
+        <w:rPr>
+          <w:rFonts w:ascii="Calibri" w:hAnsi="Calibri" w:cs="Calibri" w:eastAsia="Calibri"/>
+          <w:color w:val="auto"/>
+          <w:spacing w:val="0"/>
+          <w:position w:val="0"/>
+          <w:sz w:val="22"/>
+          <w:shd w:fill="auto" w:val="clear"/>
+        </w:rPr>
+      </w:pPr>
+      <w:r>
+        <w:rPr>
+          <w:rFonts w:ascii="Calibri" w:hAnsi="Calibri" w:cs="Calibri" w:eastAsia="Calibri"/>
+          <w:color w:val="auto"/>
+          <w:spacing w:val="0"/>
+          <w:position w:val="0"/>
+          <w:sz w:val="22"/>
+          <w:shd w:fill="auto" w:val="clear"/>
+        </w:rPr>
+        <w:t xml:space="preserve">The only difference is:</w:t>
+      </w:r>
+    </w:p>
+    <w:p>
+      <w:pPr>
+        <w:spacing w:before="0" w:after="160" w:line="259"/>
+        <w:ind w:right="0" w:left="0" w:firstLine="0"/>
+        <w:jc w:val="left"/>
+        <w:rPr>
+          <w:rFonts w:ascii="Calibri" w:hAnsi="Calibri" w:cs="Calibri" w:eastAsia="Calibri"/>
+          <w:color w:val="auto"/>
+          <w:spacing w:val="0"/>
+          <w:position w:val="0"/>
+          <w:sz w:val="22"/>
+          <w:shd w:fill="auto" w:val="clear"/>
+        </w:rPr>
+      </w:pPr>
+      <w:r>
+        <w:rPr>
+          <w:rFonts w:ascii="Calibri" w:hAnsi="Calibri" w:cs="Calibri" w:eastAsia="Calibri"/>
+          <w:color w:val="auto"/>
+          <w:spacing w:val="0"/>
+          <w:position w:val="0"/>
+          <w:sz w:val="22"/>
+          <w:shd w:fill="auto" w:val="clear"/>
+        </w:rPr>
+        <w:t xml:space="preserve">call() takes any function arguments separately.</w:t>
+      </w:r>
+    </w:p>
+    <w:p>
+      <w:pPr>
+        <w:spacing w:before="0" w:after="160" w:line="259"/>
+        <w:ind w:right="0" w:left="0" w:firstLine="0"/>
+        <w:jc w:val="left"/>
+        <w:rPr>
+          <w:rFonts w:ascii="Calibri" w:hAnsi="Calibri" w:cs="Calibri" w:eastAsia="Calibri"/>
+          <w:color w:val="auto"/>
+          <w:spacing w:val="0"/>
+          <w:position w:val="0"/>
+          <w:sz w:val="22"/>
+          <w:shd w:fill="auto" w:val="clear"/>
+        </w:rPr>
+      </w:pPr>
+      <w:r>
+        <w:rPr>
+          <w:rFonts w:ascii="Calibri" w:hAnsi="Calibri" w:cs="Calibri" w:eastAsia="Calibri"/>
+          <w:color w:val="auto"/>
+          <w:spacing w:val="0"/>
+          <w:position w:val="0"/>
+          <w:sz w:val="22"/>
+          <w:shd w:fill="auto" w:val="clear"/>
+        </w:rPr>
+        <w:t xml:space="preserve">apply() takes any function arguments as an array.</w:t>
+      </w:r>
+    </w:p>
+    <w:p>
+      <w:pPr>
+        <w:spacing w:before="0" w:after="160" w:line="259"/>
+        <w:ind w:right="0" w:left="0" w:firstLine="0"/>
+        <w:jc w:val="left"/>
+        <w:rPr>
+          <w:rFonts w:ascii="Calibri" w:hAnsi="Calibri" w:cs="Calibri" w:eastAsia="Calibri"/>
+          <w:color w:val="auto"/>
+          <w:spacing w:val="0"/>
+          <w:position w:val="0"/>
+          <w:sz w:val="22"/>
+          <w:shd w:fill="auto" w:val="clear"/>
+        </w:rPr>
+      </w:pPr>
+      <w:r>
+        <w:rPr>
+          <w:rFonts w:ascii="Calibri" w:hAnsi="Calibri" w:cs="Calibri" w:eastAsia="Calibri"/>
+          <w:color w:val="auto"/>
+          <w:spacing w:val="0"/>
+          <w:position w:val="0"/>
+          <w:sz w:val="22"/>
+          <w:shd w:fill="auto" w:val="clear"/>
+        </w:rPr>
+        <w:t xml:space="preserve">The apply() method is very handy if you want to use an array instead of an argument list.</w:t>
+      </w:r>
+    </w:p>
+    <w:p>
+      <w:pPr>
+        <w:spacing w:before="0" w:after="160" w:line="259"/>
+        <w:ind w:right="0" w:left="0" w:firstLine="0"/>
+        <w:jc w:val="left"/>
+        <w:rPr>
+          <w:rFonts w:ascii="Calibri" w:hAnsi="Calibri" w:cs="Calibri" w:eastAsia="Calibri"/>
+          <w:color w:val="auto"/>
+          <w:spacing w:val="0"/>
+          <w:position w:val="0"/>
+          <w:sz w:val="22"/>
+          <w:shd w:fill="auto" w:val="clear"/>
+        </w:rPr>
+      </w:pPr>
+      <w:r>
+        <w:rPr>
+          <w:rFonts w:ascii="Calibri" w:hAnsi="Calibri" w:cs="Calibri" w:eastAsia="Calibri"/>
+          <w:color w:val="auto"/>
+          <w:spacing w:val="0"/>
+          <w:position w:val="0"/>
+          <w:sz w:val="22"/>
+          <w:shd w:fill="auto" w:val="clear"/>
+        </w:rPr>
+        <w:t xml:space="preserve">Splice method is used to replace a range of values from an array to another one.</w:t>
+      </w:r>
+    </w:p>
+    <w:p>
+      <w:pPr>
+        <w:spacing w:before="0" w:after="160" w:line="259"/>
+        <w:ind w:right="0" w:left="0" w:firstLine="0"/>
+        <w:jc w:val="left"/>
+        <w:rPr>
+          <w:rFonts w:ascii="Calibri" w:hAnsi="Calibri" w:cs="Calibri" w:eastAsia="Calibri"/>
+          <w:color w:val="auto"/>
+          <w:spacing w:val="0"/>
+          <w:position w:val="0"/>
+          <w:sz w:val="22"/>
+          <w:shd w:fill="auto" w:val="clear"/>
+        </w:rPr>
+      </w:pPr>
+      <w:r>
+        <w:rPr>
+          <w:rFonts w:ascii="Calibri" w:hAnsi="Calibri" w:cs="Calibri" w:eastAsia="Calibri"/>
+          <w:color w:val="auto"/>
+          <w:spacing w:val="0"/>
+          <w:position w:val="0"/>
+          <w:sz w:val="22"/>
+          <w:shd w:fill="auto" w:val="clear"/>
+        </w:rPr>
+        <w:t xml:space="preserve">localeCompare  method can be used to comapre strings.</w:t>
+      </w:r>
+    </w:p>
+    <w:p>
+      <w:pPr>
+        <w:spacing w:before="0" w:after="160" w:line="259"/>
+        <w:ind w:right="0" w:left="0" w:firstLine="0"/>
+        <w:jc w:val="left"/>
+        <w:rPr>
+          <w:rFonts w:ascii="Calibri" w:hAnsi="Calibri" w:cs="Calibri" w:eastAsia="Calibri"/>
+          <w:color w:val="auto"/>
+          <w:spacing w:val="0"/>
+          <w:position w:val="0"/>
+          <w:sz w:val="22"/>
+          <w:shd w:fill="auto" w:val="clear"/>
+        </w:rPr>
+      </w:pPr>
+      <w:r>
+        <w:rPr>
+          <w:rFonts w:ascii="Calibri" w:hAnsi="Calibri" w:cs="Calibri" w:eastAsia="Calibri"/>
+          <w:color w:val="auto"/>
+          <w:spacing w:val="0"/>
+          <w:position w:val="0"/>
+          <w:sz w:val="22"/>
+          <w:shd w:fill="auto" w:val="clear"/>
+        </w:rPr>
+        <w:t xml:space="preserve">Sort method can take function as an input so as to sort in a custom way.</w:t>
+      </w:r>
+    </w:p>
+    <w:p>
+      <w:pPr>
+        <w:spacing w:before="0" w:after="160" w:line="259"/>
+        <w:ind w:right="0" w:left="0" w:firstLine="0"/>
+        <w:jc w:val="left"/>
+        <w:rPr>
+          <w:rFonts w:ascii="Calibri" w:hAnsi="Calibri" w:cs="Calibri" w:eastAsia="Calibri"/>
+          <w:color w:val="auto"/>
+          <w:spacing w:val="0"/>
+          <w:position w:val="0"/>
+          <w:sz w:val="22"/>
+          <w:shd w:fill="auto" w:val="clear"/>
+        </w:rPr>
+      </w:pPr>
+      <w:r>
+        <w:rPr>
+          <w:rFonts w:ascii="Calibri" w:hAnsi="Calibri" w:cs="Calibri" w:eastAsia="Calibri"/>
+          <w:color w:val="auto"/>
+          <w:spacing w:val="0"/>
+          <w:position w:val="0"/>
+          <w:sz w:val="22"/>
+          <w:shd w:fill="auto" w:val="clear"/>
+        </w:rPr>
+        <w:t xml:space="preserve">Every method of array can come handy to check conditions for a complete array to check whether complete array passes same test.</w:t>
+      </w:r>
+    </w:p>
+    <w:p>
+      <w:pPr>
+        <w:spacing w:before="0" w:after="160" w:line="259"/>
+        <w:ind w:right="0" w:left="0" w:firstLine="0"/>
+        <w:jc w:val="left"/>
+        <w:rPr>
+          <w:rFonts w:ascii="Calibri" w:hAnsi="Calibri" w:cs="Calibri" w:eastAsia="Calibri"/>
+          <w:color w:val="auto"/>
+          <w:spacing w:val="0"/>
+          <w:position w:val="0"/>
+          <w:sz w:val="22"/>
+          <w:shd w:fill="auto" w:val="clear"/>
+        </w:rPr>
+      </w:pPr>
+      <w:r>
+        <w:rPr>
+          <w:rFonts w:ascii="Calibri" w:hAnsi="Calibri" w:cs="Calibri" w:eastAsia="Calibri"/>
+          <w:color w:val="auto"/>
+          <w:spacing w:val="0"/>
+          <w:position w:val="0"/>
+          <w:sz w:val="22"/>
+          <w:shd w:fill="auto" w:val="clear"/>
+        </w:rPr>
+        <w:t xml:space="preserve">This refers to in global scope as window object and in function as the object, if using this, otherwise there also its window object.</w:t>
+      </w:r>
+    </w:p>
+    <w:p>
+      <w:pPr>
+        <w:spacing w:before="0" w:after="160" w:line="259"/>
+        <w:ind w:right="0" w:left="0" w:firstLine="0"/>
+        <w:jc w:val="left"/>
+        <w:rPr>
+          <w:rFonts w:ascii="Calibri" w:hAnsi="Calibri" w:cs="Calibri" w:eastAsia="Calibri"/>
+          <w:color w:val="auto"/>
+          <w:spacing w:val="0"/>
+          <w:position w:val="0"/>
+          <w:sz w:val="22"/>
+          <w:shd w:fill="auto" w:val="clear"/>
+        </w:rPr>
+      </w:pPr>
+      <w:r>
+        <w:rPr>
+          <w:rFonts w:ascii="Calibri" w:hAnsi="Calibri" w:cs="Calibri" w:eastAsia="Calibri"/>
+          <w:color w:val="auto"/>
+          <w:spacing w:val="0"/>
+          <w:position w:val="0"/>
+          <w:sz w:val="22"/>
+          <w:shd w:fill="auto" w:val="clear"/>
+        </w:rPr>
+        <w:t xml:space="preserve">Namespaces is almost like object only, not much difference.</w:t>
+      </w:r>
+    </w:p>
+    <w:p>
+      <w:pPr>
+        <w:spacing w:before="0" w:after="160" w:line="259"/>
+        <w:ind w:right="0" w:left="0" w:firstLine="0"/>
+        <w:jc w:val="left"/>
+        <w:rPr>
+          <w:rFonts w:ascii="Calibri" w:hAnsi="Calibri" w:cs="Calibri" w:eastAsia="Calibri"/>
+          <w:color w:val="auto"/>
+          <w:spacing w:val="0"/>
+          <w:position w:val="0"/>
+          <w:sz w:val="22"/>
+          <w:shd w:fill="auto" w:val="clear"/>
+        </w:rPr>
+      </w:pPr>
+      <w:r>
+        <w:rPr>
+          <w:rFonts w:ascii="Calibri" w:hAnsi="Calibri" w:cs="Calibri" w:eastAsia="Calibri"/>
+          <w:color w:val="auto"/>
+          <w:spacing w:val="0"/>
+          <w:position w:val="0"/>
+          <w:sz w:val="22"/>
+          <w:shd w:fill="auto" w:val="clear"/>
+        </w:rPr>
+        <w:t xml:space="preserve">Javascript contains no keyword class, we need to create class by function only.</w:t>
+      </w:r>
+    </w:p>
+    <w:p>
+      <w:pPr>
+        <w:spacing w:before="0" w:after="160" w:line="259"/>
+        <w:ind w:right="0" w:left="0" w:firstLine="0"/>
+        <w:jc w:val="left"/>
+        <w:rPr>
+          <w:rFonts w:ascii="Calibri" w:hAnsi="Calibri" w:cs="Calibri" w:eastAsia="Calibri"/>
+          <w:color w:val="auto"/>
+          <w:spacing w:val="0"/>
+          <w:position w:val="0"/>
+          <w:sz w:val="22"/>
+          <w:shd w:fill="auto" w:val="clear"/>
+        </w:rPr>
+      </w:pPr>
+      <w:r>
+        <w:rPr>
+          <w:rFonts w:ascii="Calibri" w:hAnsi="Calibri" w:cs="Calibri" w:eastAsia="Calibri"/>
+          <w:color w:val="auto"/>
+          <w:spacing w:val="0"/>
+          <w:position w:val="0"/>
+          <w:sz w:val="22"/>
+          <w:shd w:fill="auto" w:val="clear"/>
+        </w:rPr>
+        <w:t xml:space="preserve">They parameters passed would be the parameters for the so called constructor.</w:t>
+      </w:r>
+    </w:p>
+    <w:p>
+      <w:pPr>
+        <w:spacing w:before="0" w:after="160" w:line="259"/>
+        <w:ind w:right="0" w:left="0" w:firstLine="0"/>
+        <w:jc w:val="left"/>
+        <w:rPr>
+          <w:rFonts w:ascii="Calibri" w:hAnsi="Calibri" w:cs="Calibri" w:eastAsia="Calibri"/>
+          <w:color w:val="auto"/>
+          <w:spacing w:val="0"/>
+          <w:position w:val="0"/>
+          <w:sz w:val="22"/>
+          <w:shd w:fill="auto" w:val="clear"/>
+        </w:rPr>
+      </w:pPr>
+      <w:r>
+        <w:rPr>
+          <w:rFonts w:ascii="Calibri" w:hAnsi="Calibri" w:cs="Calibri" w:eastAsia="Calibri"/>
+          <w:color w:val="auto"/>
+          <w:spacing w:val="0"/>
+          <w:position w:val="0"/>
+          <w:sz w:val="22"/>
+          <w:shd w:fill="auto" w:val="clear"/>
+        </w:rPr>
+        <w:t xml:space="preserve">And creating methods of the class is by creating 'this.method-name = function(){}'</w:t>
+      </w:r>
+    </w:p>
+    <w:p>
+      <w:pPr>
+        <w:spacing w:before="0" w:after="160" w:line="259"/>
+        <w:ind w:right="0" w:left="0" w:firstLine="0"/>
+        <w:jc w:val="left"/>
+        <w:rPr>
+          <w:rFonts w:ascii="Calibri" w:hAnsi="Calibri" w:cs="Calibri" w:eastAsia="Calibri"/>
+          <w:color w:val="auto"/>
+          <w:spacing w:val="0"/>
+          <w:position w:val="0"/>
+          <w:sz w:val="22"/>
+          <w:shd w:fill="auto" w:val="clear"/>
+        </w:rPr>
+      </w:pPr>
+      <w:r>
+        <w:rPr>
+          <w:rFonts w:ascii="Calibri" w:hAnsi="Calibri" w:cs="Calibri" w:eastAsia="Calibri"/>
+          <w:color w:val="auto"/>
+          <w:spacing w:val="0"/>
+          <w:position w:val="0"/>
+          <w:sz w:val="22"/>
+          <w:shd w:fill="auto" w:val="clear"/>
+        </w:rPr>
+        <w:t xml:space="preserve">private members and functions are the ones which have local function scope.</w:t>
+      </w:r>
+    </w:p>
+    <w:p>
+      <w:pPr>
+        <w:spacing w:before="0" w:after="160" w:line="259"/>
+        <w:ind w:right="0" w:left="0" w:firstLine="0"/>
+        <w:jc w:val="left"/>
+        <w:rPr>
+          <w:rFonts w:ascii="Calibri" w:hAnsi="Calibri" w:cs="Calibri" w:eastAsia="Calibri"/>
+          <w:color w:val="auto"/>
+          <w:spacing w:val="0"/>
+          <w:position w:val="0"/>
+          <w:sz w:val="22"/>
+          <w:shd w:fill="auto" w:val="clear"/>
+        </w:rPr>
+      </w:pPr>
+      <w:r>
+        <w:rPr>
+          <w:rFonts w:ascii="Calibri" w:hAnsi="Calibri" w:cs="Calibri" w:eastAsia="Calibri"/>
+          <w:color w:val="auto"/>
+          <w:spacing w:val="0"/>
+          <w:position w:val="0"/>
+          <w:sz w:val="22"/>
+          <w:shd w:fill="auto" w:val="clear"/>
+        </w:rPr>
+        <w:t xml:space="preserve">Static members and functions can be made by directly creating and accesing them by class or so called function name itself.</w:t>
+      </w:r>
+    </w:p>
+    <w:p>
+      <w:pPr>
+        <w:spacing w:before="0" w:after="160" w:line="259"/>
+        <w:ind w:right="0" w:left="0" w:firstLine="0"/>
+        <w:jc w:val="left"/>
+        <w:rPr>
+          <w:rFonts w:ascii="Calibri" w:hAnsi="Calibri" w:cs="Calibri" w:eastAsia="Calibri"/>
+          <w:color w:val="auto"/>
+          <w:spacing w:val="0"/>
+          <w:position w:val="0"/>
+          <w:sz w:val="22"/>
+          <w:shd w:fill="auto" w:val="clear"/>
+        </w:rPr>
+      </w:pPr>
+      <w:r>
+        <w:rPr>
+          <w:rFonts w:ascii="Calibri" w:hAnsi="Calibri" w:cs="Calibri" w:eastAsia="Calibri"/>
+          <w:color w:val="auto"/>
+          <w:spacing w:val="0"/>
+          <w:position w:val="0"/>
+          <w:sz w:val="22"/>
+          <w:shd w:fill="auto" w:val="clear"/>
+        </w:rPr>
+        <w:t xml:space="preserve">RegEx is used to validatea form using js. First part is the expression and the following part is the mode which is optional.</w:t>
+      </w:r>
+    </w:p>
+    <w:p>
+      <w:pPr>
+        <w:spacing w:before="0" w:after="160" w:line="259"/>
+        <w:ind w:right="0" w:left="0" w:firstLine="0"/>
+        <w:jc w:val="left"/>
+        <w:rPr>
+          <w:rFonts w:ascii="Calibri" w:hAnsi="Calibri" w:cs="Calibri" w:eastAsia="Calibri"/>
+          <w:color w:val="auto"/>
+          <w:spacing w:val="0"/>
+          <w:position w:val="0"/>
+          <w:sz w:val="22"/>
+          <w:shd w:fill="auto" w:val="clear"/>
+        </w:rPr>
+      </w:pPr>
+      <w:r>
+        <w:rPr>
+          <w:rFonts w:ascii="Calibri" w:hAnsi="Calibri" w:cs="Calibri" w:eastAsia="Calibri"/>
+          <w:color w:val="auto"/>
+          <w:spacing w:val="0"/>
+          <w:position w:val="0"/>
+          <w:sz w:val="22"/>
+          <w:shd w:fill="auto" w:val="clear"/>
+        </w:rPr>
+        <w:t xml:space="preserve">SessionStorage can be used to store variable even after refresh, and lasts till the browser is closed.</w:t>
+      </w:r>
+    </w:p>
+    <w:p>
+      <w:pPr>
+        <w:spacing w:before="0" w:after="160" w:line="259"/>
+        <w:ind w:right="0" w:left="0" w:firstLine="0"/>
+        <w:jc w:val="left"/>
+        <w:rPr>
+          <w:rFonts w:ascii="Calibri" w:hAnsi="Calibri" w:cs="Calibri" w:eastAsia="Calibri"/>
+          <w:color w:val="auto"/>
+          <w:spacing w:val="0"/>
+          <w:position w:val="0"/>
+          <w:sz w:val="22"/>
+          <w:shd w:fill="auto" w:val="clear"/>
+        </w:rPr>
+      </w:pPr>
+      <w:r>
+        <w:rPr>
+          <w:rFonts w:ascii="Calibri" w:hAnsi="Calibri" w:cs="Calibri" w:eastAsia="Calibri"/>
+          <w:color w:val="auto"/>
+          <w:spacing w:val="0"/>
+          <w:position w:val="0"/>
+          <w:sz w:val="22"/>
+          <w:shd w:fill="auto" w:val="clear"/>
+        </w:rPr>
+        <w:t xml:space="preserve">tr:nth-child(even) {background: #CCC}</w:t>
+      </w:r>
+    </w:p>
+    <w:p>
+      <w:pPr>
+        <w:spacing w:before="0" w:after="160" w:line="259"/>
+        <w:ind w:right="0" w:left="0" w:firstLine="0"/>
+        <w:jc w:val="left"/>
+        <w:rPr>
+          <w:rFonts w:ascii="Calibri" w:hAnsi="Calibri" w:cs="Calibri" w:eastAsia="Calibri"/>
+          <w:color w:val="auto"/>
+          <w:spacing w:val="0"/>
+          <w:position w:val="0"/>
+          <w:sz w:val="22"/>
+          <w:shd w:fill="auto" w:val="clear"/>
+        </w:rPr>
+      </w:pPr>
+      <w:r>
+        <w:rPr>
+          <w:rFonts w:ascii="Calibri" w:hAnsi="Calibri" w:cs="Calibri" w:eastAsia="Calibri"/>
+          <w:color w:val="auto"/>
+          <w:spacing w:val="0"/>
+          <w:position w:val="0"/>
+          <w:sz w:val="22"/>
+          <w:shd w:fill="auto" w:val="clear"/>
+        </w:rPr>
+        <w:t xml:space="preserve">tr:nth-child(odd) {background: #FFF}</w:t>
+      </w:r>
+    </w:p>
+    <w:p>
+      <w:pPr>
+        <w:spacing w:before="0" w:after="160" w:line="259"/>
+        <w:ind w:right="0" w:left="0" w:firstLine="0"/>
+        <w:jc w:val="left"/>
+        <w:rPr>
+          <w:rFonts w:ascii="Calibri" w:hAnsi="Calibri" w:cs="Calibri" w:eastAsia="Calibri"/>
+          <w:color w:val="auto"/>
+          <w:spacing w:val="0"/>
+          <w:position w:val="0"/>
+          <w:sz w:val="22"/>
+          <w:shd w:fill="auto" w:val="clear"/>
+        </w:rPr>
+      </w:pPr>
+      <w:r>
+        <w:rPr>
+          <w:rFonts w:ascii="Calibri" w:hAnsi="Calibri" w:cs="Calibri" w:eastAsia="Calibri"/>
+          <w:color w:val="auto"/>
+          <w:spacing w:val="0"/>
+          <w:position w:val="0"/>
+          <w:sz w:val="22"/>
+          <w:shd w:fill="auto" w:val="clear"/>
+        </w:rPr>
+        <w:t xml:space="preserve">sessionStorage.clear() to free it up.</w:t>
+      </w:r>
+    </w:p>
+    <w:p>
+      <w:pPr>
+        <w:spacing w:before="0" w:after="160" w:line="259"/>
+        <w:ind w:right="0" w:left="0" w:firstLine="0"/>
+        <w:jc w:val="left"/>
+        <w:rPr>
+          <w:rFonts w:ascii="Calibri" w:hAnsi="Calibri" w:cs="Calibri" w:eastAsia="Calibri"/>
+          <w:color w:val="auto"/>
+          <w:spacing w:val="0"/>
+          <w:position w:val="0"/>
+          <w:sz w:val="22"/>
+          <w:shd w:fill="auto" w:val="clear"/>
+        </w:rPr>
+      </w:pPr>
+      <w:r>
+        <w:rPr>
+          <w:rFonts w:ascii="Calibri" w:hAnsi="Calibri" w:cs="Calibri" w:eastAsia="Calibri"/>
+          <w:color w:val="auto"/>
+          <w:spacing w:val="0"/>
+          <w:position w:val="0"/>
+          <w:sz w:val="22"/>
+          <w:shd w:fill="auto" w:val="clear"/>
+        </w:rPr>
+        <w:t xml:space="preserve">Input = date can be used but it's format which it displays cannot be changed.</w:t>
+      </w:r>
+    </w:p>
+    <w:p>
+      <w:pPr>
+        <w:spacing w:before="0" w:after="160" w:line="259"/>
+        <w:ind w:right="0" w:left="0" w:firstLine="0"/>
+        <w:jc w:val="left"/>
+        <w:rPr>
+          <w:rFonts w:ascii="Calibri" w:hAnsi="Calibri" w:cs="Calibri" w:eastAsia="Calibri"/>
+          <w:color w:val="auto"/>
+          <w:spacing w:val="0"/>
+          <w:position w:val="0"/>
+          <w:sz w:val="22"/>
+          <w:shd w:fill="auto" w:val="clear"/>
+        </w:rPr>
+      </w:pPr>
+      <w:r>
+        <w:rPr>
+          <w:rFonts w:ascii="Calibri" w:hAnsi="Calibri" w:cs="Calibri" w:eastAsia="Calibri"/>
+          <w:color w:val="auto"/>
+          <w:spacing w:val="0"/>
+          <w:position w:val="0"/>
+          <w:sz w:val="22"/>
+          <w:shd w:fill="auto" w:val="clear"/>
+        </w:rPr>
+        <w:t xml:space="preserve">RegEx can be created in two ways</w:t>
+      </w:r>
+    </w:p>
+    <w:p>
+      <w:pPr>
+        <w:spacing w:before="0" w:after="160" w:line="259"/>
+        <w:ind w:right="0" w:left="0" w:firstLine="0"/>
+        <w:jc w:val="left"/>
+        <w:rPr>
+          <w:rFonts w:ascii="Calibri" w:hAnsi="Calibri" w:cs="Calibri" w:eastAsia="Calibri"/>
+          <w:color w:val="auto"/>
+          <w:spacing w:val="0"/>
+          <w:position w:val="0"/>
+          <w:sz w:val="22"/>
+          <w:shd w:fill="auto" w:val="clear"/>
+        </w:rPr>
+      </w:pPr>
+      <w:r>
+        <w:rPr>
+          <w:rFonts w:ascii="Calibri" w:hAnsi="Calibri" w:cs="Calibri" w:eastAsia="Calibri"/>
+          <w:color w:val="auto"/>
+          <w:spacing w:val="0"/>
+          <w:position w:val="0"/>
+          <w:sz w:val="22"/>
+          <w:shd w:fill="auto" w:val="clear"/>
+        </w:rPr>
+        <w:t xml:space="preserve">var patt = /w3schools/i </w:t>
+      </w:r>
+    </w:p>
+    <w:p>
+      <w:pPr>
+        <w:spacing w:before="0" w:after="160" w:line="259"/>
+        <w:ind w:right="0" w:left="0" w:firstLine="0"/>
+        <w:jc w:val="left"/>
+        <w:rPr>
+          <w:rFonts w:ascii="Calibri" w:hAnsi="Calibri" w:cs="Calibri" w:eastAsia="Calibri"/>
+          <w:color w:val="auto"/>
+          <w:spacing w:val="0"/>
+          <w:position w:val="0"/>
+          <w:sz w:val="22"/>
+          <w:shd w:fill="auto" w:val="clear"/>
+        </w:rPr>
+      </w:pPr>
+      <w:r>
+        <w:rPr>
+          <w:rFonts w:ascii="Calibri" w:hAnsi="Calibri" w:cs="Calibri" w:eastAsia="Calibri"/>
+          <w:color w:val="auto"/>
+          <w:spacing w:val="0"/>
+          <w:position w:val="0"/>
+          <w:sz w:val="22"/>
+          <w:shd w:fill="auto" w:val="clear"/>
+        </w:rPr>
+        <w:t xml:space="preserve">either that or </w:t>
+      </w:r>
+    </w:p>
+    <w:p>
+      <w:pPr>
+        <w:spacing w:before="0" w:after="160" w:line="259"/>
+        <w:ind w:right="0" w:left="0" w:firstLine="0"/>
+        <w:jc w:val="left"/>
+        <w:rPr>
+          <w:rFonts w:ascii="Calibri" w:hAnsi="Calibri" w:cs="Calibri" w:eastAsia="Calibri"/>
+          <w:color w:val="auto"/>
+          <w:spacing w:val="0"/>
+          <w:position w:val="0"/>
+          <w:sz w:val="22"/>
+          <w:shd w:fill="auto" w:val="clear"/>
+        </w:rPr>
+      </w:pPr>
+      <w:r>
+        <w:rPr>
+          <w:rFonts w:ascii="Calibri" w:hAnsi="Calibri" w:cs="Calibri" w:eastAsia="Calibri"/>
+          <w:color w:val="auto"/>
+          <w:spacing w:val="0"/>
+          <w:position w:val="0"/>
+          <w:sz w:val="22"/>
+          <w:shd w:fill="auto" w:val="clear"/>
+        </w:rPr>
+        <w:t xml:space="preserve">new RegExp("(x|y)") </w:t>
+      </w:r>
+    </w:p>
+    <w:p>
+      <w:pPr>
+        <w:spacing w:before="0" w:after="160" w:line="259"/>
+        <w:ind w:right="0" w:left="0" w:firstLine="0"/>
+        <w:jc w:val="left"/>
+        <w:rPr>
+          <w:rFonts w:ascii="Calibri" w:hAnsi="Calibri" w:cs="Calibri" w:eastAsia="Calibri"/>
+          <w:color w:val="auto"/>
+          <w:spacing w:val="0"/>
+          <w:position w:val="0"/>
+          <w:sz w:val="22"/>
+          <w:shd w:fill="auto" w:val="clear"/>
+        </w:rPr>
+      </w:pPr>
+      <w:r>
+        <w:rPr>
+          <w:rFonts w:ascii="Calibri" w:hAnsi="Calibri" w:cs="Calibri" w:eastAsia="Calibri"/>
+          <w:color w:val="auto"/>
+          <w:spacing w:val="0"/>
+          <w:position w:val="0"/>
+          <w:sz w:val="22"/>
+          <w:shd w:fill="auto" w:val="clear"/>
+        </w:rPr>
+        <w:t xml:space="preserve">we cannot store array in sessionStorage so we can do a trick, we can make the data which we want to store in array we can make it in json, and then use stringify to make it string .</w:t>
+      </w:r>
+    </w:p>
+    <w:p>
+      <w:pPr>
+        <w:spacing w:before="0" w:after="160" w:line="259"/>
+        <w:ind w:right="0" w:left="0" w:firstLine="0"/>
+        <w:jc w:val="left"/>
+        <w:rPr>
+          <w:rFonts w:ascii="Calibri" w:hAnsi="Calibri" w:cs="Calibri" w:eastAsia="Calibri"/>
+          <w:color w:val="auto"/>
+          <w:spacing w:val="0"/>
+          <w:position w:val="0"/>
+          <w:sz w:val="22"/>
+          <w:shd w:fill="auto" w:val="clear"/>
+        </w:rPr>
+      </w:pPr>
+      <w:r>
+        <w:rPr>
+          <w:rFonts w:ascii="Calibri" w:hAnsi="Calibri" w:cs="Calibri" w:eastAsia="Calibri"/>
+          <w:color w:val="auto"/>
+          <w:spacing w:val="0"/>
+          <w:position w:val="0"/>
+          <w:sz w:val="22"/>
+          <w:shd w:fill="auto" w:val="clear"/>
+        </w:rPr>
+        <w:t xml:space="preserve">Then we can save that string in sessionStorage.</w:t>
+      </w:r>
+    </w:p>
+    <w:p>
+      <w:pPr>
+        <w:spacing w:before="0" w:after="160" w:line="259"/>
+        <w:ind w:right="0" w:left="0" w:firstLine="0"/>
+        <w:jc w:val="left"/>
+        <w:rPr>
+          <w:rFonts w:ascii="Calibri" w:hAnsi="Calibri" w:cs="Calibri" w:eastAsia="Calibri"/>
+          <w:color w:val="auto"/>
+          <w:spacing w:val="0"/>
+          <w:position w:val="0"/>
+          <w:sz w:val="22"/>
+          <w:shd w:fill="auto" w:val="clear"/>
+        </w:rPr>
+      </w:pPr>
+      <w:r>
+        <w:rPr>
+          <w:rFonts w:ascii="Calibri" w:hAnsi="Calibri" w:cs="Calibri" w:eastAsia="Calibri"/>
+          <w:color w:val="auto"/>
+          <w:spacing w:val="0"/>
+          <w:position w:val="0"/>
+          <w:sz w:val="22"/>
+          <w:shd w:fill="auto" w:val="clear"/>
+        </w:rPr>
+        <w:t xml:space="preserve">And at the time of retrival we can retrive that string and use json.parse and then we can access every thing as json object's elements</w:t>
+      </w:r>
+    </w:p>
+    <w:p>
+      <w:pPr>
+        <w:spacing w:before="0" w:after="160" w:line="259"/>
+        <w:ind w:right="0" w:left="0" w:firstLine="0"/>
+        <w:jc w:val="left"/>
+        <w:rPr>
+          <w:rFonts w:ascii="Calibri" w:hAnsi="Calibri" w:cs="Calibri" w:eastAsia="Calibri"/>
+          <w:color w:val="auto"/>
+          <w:spacing w:val="0"/>
+          <w:position w:val="0"/>
+          <w:sz w:val="22"/>
+          <w:shd w:fill="auto" w:val="clear"/>
+        </w:rPr>
+      </w:pPr>
+      <w:r>
+        <w:rPr>
+          <w:rFonts w:ascii="Calibri" w:hAnsi="Calibri" w:cs="Calibri" w:eastAsia="Calibri"/>
+          <w:color w:val="auto"/>
+          <w:spacing w:val="0"/>
+          <w:position w:val="0"/>
+          <w:sz w:val="22"/>
+          <w:shd w:fill="auto" w:val="clear"/>
+        </w:rPr>
+        <w:t xml:space="preserve">Event listeners can be directly added in js by statement:-</w:t>
+      </w:r>
+    </w:p>
+    <w:p>
+      <w:pPr>
+        <w:spacing w:before="0" w:after="160" w:line="259"/>
+        <w:ind w:right="0" w:left="0" w:firstLine="0"/>
+        <w:jc w:val="left"/>
+        <w:rPr>
+          <w:rFonts w:ascii="Calibri" w:hAnsi="Calibri" w:cs="Calibri" w:eastAsia="Calibri"/>
+          <w:color w:val="auto"/>
+          <w:spacing w:val="0"/>
+          <w:position w:val="0"/>
+          <w:sz w:val="22"/>
+          <w:shd w:fill="auto" w:val="clear"/>
+        </w:rPr>
+      </w:pPr>
+      <w:r>
+        <w:rPr>
+          <w:rFonts w:ascii="Calibri" w:hAnsi="Calibri" w:cs="Calibri" w:eastAsia="Calibri"/>
+          <w:color w:val="auto"/>
+          <w:spacing w:val="0"/>
+          <w:position w:val="0"/>
+          <w:sz w:val="22"/>
+          <w:shd w:fill="auto" w:val="clear"/>
+        </w:rPr>
+        <w:t xml:space="preserve">object.addEventListener(eventListner, myScript); </w:t>
+      </w:r>
+    </w:p>
+    <w:p>
+      <w:pPr>
+        <w:spacing w:before="0" w:after="160" w:line="259"/>
+        <w:ind w:right="0" w:left="0" w:firstLine="0"/>
+        <w:jc w:val="left"/>
+        <w:rPr>
+          <w:rFonts w:ascii="Calibri" w:hAnsi="Calibri" w:cs="Calibri" w:eastAsia="Calibri"/>
+          <w:color w:val="auto"/>
+          <w:spacing w:val="0"/>
+          <w:position w:val="0"/>
+          <w:sz w:val="22"/>
+          <w:shd w:fill="auto" w:val="clear"/>
+        </w:rPr>
+      </w:pPr>
+      <w:r>
+        <w:rPr>
+          <w:rFonts w:ascii="Calibri" w:hAnsi="Calibri" w:cs="Calibri" w:eastAsia="Calibri"/>
+          <w:color w:val="auto"/>
+          <w:spacing w:val="0"/>
+          <w:position w:val="0"/>
+          <w:sz w:val="22"/>
+          <w:shd w:fill="auto" w:val="clear"/>
+        </w:rPr>
+        <w:t xml:space="preserve">once unload event is triggered :-</w:t>
+      </w:r>
+    </w:p>
+    <w:p>
+      <w:pPr>
+        <w:spacing w:before="0" w:after="160" w:line="259"/>
+        <w:ind w:right="0" w:left="0" w:firstLine="0"/>
+        <w:jc w:val="left"/>
+        <w:rPr>
+          <w:rFonts w:ascii="Calibri" w:hAnsi="Calibri" w:cs="Calibri" w:eastAsia="Calibri"/>
+          <w:color w:val="auto"/>
+          <w:spacing w:val="0"/>
+          <w:position w:val="0"/>
+          <w:sz w:val="22"/>
+          <w:shd w:fill="auto" w:val="clear"/>
+        </w:rPr>
+      </w:pPr>
+      <w:r>
+        <w:rPr>
+          <w:rFonts w:ascii="Calibri" w:hAnsi="Calibri" w:cs="Calibri" w:eastAsia="Calibri"/>
+          <w:color w:val="auto"/>
+          <w:spacing w:val="0"/>
+          <w:position w:val="0"/>
+          <w:sz w:val="22"/>
+          <w:shd w:fill="auto" w:val="clear"/>
+        </w:rPr>
+        <w:t xml:space="preserve">All the resources still exist (img, iframe etc.)</w:t>
+      </w:r>
+    </w:p>
+    <w:p>
+      <w:pPr>
+        <w:spacing w:before="0" w:after="160" w:line="259"/>
+        <w:ind w:right="0" w:left="0" w:firstLine="0"/>
+        <w:jc w:val="left"/>
+        <w:rPr>
+          <w:rFonts w:ascii="Calibri" w:hAnsi="Calibri" w:cs="Calibri" w:eastAsia="Calibri"/>
+          <w:color w:val="auto"/>
+          <w:spacing w:val="0"/>
+          <w:position w:val="0"/>
+          <w:sz w:val="22"/>
+          <w:shd w:fill="auto" w:val="clear"/>
+        </w:rPr>
+      </w:pPr>
+      <w:r>
+        <w:rPr>
+          <w:rFonts w:ascii="Calibri" w:hAnsi="Calibri" w:cs="Calibri" w:eastAsia="Calibri"/>
+          <w:color w:val="auto"/>
+          <w:spacing w:val="0"/>
+          <w:position w:val="0"/>
+          <w:sz w:val="22"/>
+          <w:shd w:fill="auto" w:val="clear"/>
+        </w:rPr>
+        <w:t xml:space="preserve">Nothing is visible anymore to the end user</w:t>
+      </w:r>
+    </w:p>
+    <w:p>
+      <w:pPr>
+        <w:spacing w:before="0" w:after="160" w:line="259"/>
+        <w:ind w:right="0" w:left="0" w:firstLine="0"/>
+        <w:jc w:val="left"/>
+        <w:rPr>
+          <w:rFonts w:ascii="Calibri" w:hAnsi="Calibri" w:cs="Calibri" w:eastAsia="Calibri"/>
+          <w:color w:val="auto"/>
+          <w:spacing w:val="0"/>
+          <w:position w:val="0"/>
+          <w:sz w:val="22"/>
+          <w:shd w:fill="auto" w:val="clear"/>
+        </w:rPr>
+      </w:pPr>
+      <w:r>
+        <w:rPr>
+          <w:rFonts w:ascii="Calibri" w:hAnsi="Calibri" w:cs="Calibri" w:eastAsia="Calibri"/>
+          <w:color w:val="auto"/>
+          <w:spacing w:val="0"/>
+          <w:position w:val="0"/>
+          <w:sz w:val="22"/>
+          <w:shd w:fill="auto" w:val="clear"/>
+        </w:rPr>
+        <w:t xml:space="preserve">UI interactions are ineffective (window.open, alert, confirm, etc.)</w:t>
+      </w:r>
+    </w:p>
+    <w:p>
+      <w:pPr>
+        <w:spacing w:before="0" w:after="160" w:line="259"/>
+        <w:ind w:right="0" w:left="0" w:firstLine="0"/>
+        <w:jc w:val="left"/>
+        <w:rPr>
+          <w:rFonts w:ascii="Calibri" w:hAnsi="Calibri" w:cs="Calibri" w:eastAsia="Calibri"/>
+          <w:color w:val="auto"/>
+          <w:spacing w:val="0"/>
+          <w:position w:val="0"/>
+          <w:sz w:val="22"/>
+          <w:shd w:fill="auto" w:val="clear"/>
+        </w:rPr>
+      </w:pPr>
+      <w:r>
+        <w:rPr>
+          <w:rFonts w:ascii="Calibri" w:hAnsi="Calibri" w:cs="Calibri" w:eastAsia="Calibri"/>
+          <w:color w:val="auto"/>
+          <w:spacing w:val="0"/>
+          <w:position w:val="0"/>
+          <w:sz w:val="22"/>
+          <w:shd w:fill="auto" w:val="clear"/>
+        </w:rPr>
+        <w:t xml:space="preserve">An error won't stop the unloading workflow</w:t>
+      </w:r>
+    </w:p>
+    <w:p>
+      <w:pPr>
+        <w:spacing w:before="0" w:after="160" w:line="259"/>
+        <w:ind w:right="0" w:left="0" w:firstLine="0"/>
+        <w:jc w:val="left"/>
+        <w:rPr>
+          <w:rFonts w:ascii="Calibri" w:hAnsi="Calibri" w:cs="Calibri" w:eastAsia="Calibri"/>
+          <w:color w:val="auto"/>
+          <w:spacing w:val="0"/>
+          <w:position w:val="0"/>
+          <w:sz w:val="22"/>
+          <w:shd w:fill="auto" w:val="clear"/>
+        </w:rPr>
+      </w:pPr>
+      <w:r>
+        <w:rPr>
+          <w:rFonts w:ascii="Calibri" w:hAnsi="Calibri" w:cs="Calibri" w:eastAsia="Calibri"/>
+          <w:color w:val="auto"/>
+          <w:spacing w:val="0"/>
+          <w:position w:val="0"/>
+          <w:sz w:val="22"/>
+          <w:shd w:fill="auto" w:val="clear"/>
+        </w:rPr>
+        <w:t xml:space="preserve">we could use position: sticky for footers</w:t>
+      </w:r>
+    </w:p>
+    <w:p>
+      <w:pPr>
+        <w:spacing w:before="0" w:after="160" w:line="259"/>
+        <w:ind w:right="0" w:left="0" w:firstLine="0"/>
+        <w:jc w:val="left"/>
+        <w:rPr>
+          <w:rFonts w:ascii="Calibri" w:hAnsi="Calibri" w:cs="Calibri" w:eastAsia="Calibri"/>
+          <w:color w:val="auto"/>
+          <w:spacing w:val="0"/>
+          <w:position w:val="0"/>
+          <w:sz w:val="22"/>
+          <w:shd w:fill="auto" w:val="clear"/>
+        </w:rPr>
+      </w:pPr>
+      <w:r>
+        <w:rPr>
+          <w:rFonts w:ascii="Calibri" w:hAnsi="Calibri" w:cs="Calibri" w:eastAsia="Calibri"/>
+          <w:color w:val="auto"/>
+          <w:spacing w:val="0"/>
+          <w:position w:val="0"/>
+          <w:sz w:val="22"/>
+          <w:shd w:fill="auto" w:val="clear"/>
+        </w:rPr>
+        <w:t xml:space="preserve">for dragging and dropping we have amazingevent handlers like:-</w:t>
+      </w:r>
+    </w:p>
+    <w:p>
+      <w:pPr>
+        <w:spacing w:before="0" w:after="160" w:line="259"/>
+        <w:ind w:right="0" w:left="0" w:firstLine="0"/>
+        <w:jc w:val="left"/>
+        <w:rPr>
+          <w:rFonts w:ascii="Calibri" w:hAnsi="Calibri" w:cs="Calibri" w:eastAsia="Calibri"/>
+          <w:color w:val="auto"/>
+          <w:spacing w:val="0"/>
+          <w:position w:val="0"/>
+          <w:sz w:val="22"/>
+          <w:shd w:fill="auto" w:val="clear"/>
+        </w:rPr>
+      </w:pPr>
+      <w:r>
+        <w:rPr>
+          <w:rFonts w:ascii="Calibri" w:hAnsi="Calibri" w:cs="Calibri" w:eastAsia="Calibri"/>
+          <w:color w:val="auto"/>
+          <w:spacing w:val="0"/>
+          <w:position w:val="0"/>
+          <w:sz w:val="22"/>
+          <w:shd w:fill="auto" w:val="clear"/>
+        </w:rPr>
+        <w:t xml:space="preserve">Events fired on the draggable target(the source element): </w:t>
+      </w:r>
+    </w:p>
+    <w:p>
+      <w:pPr>
+        <w:spacing w:before="0" w:after="160" w:line="259"/>
+        <w:ind w:right="0" w:left="0" w:firstLine="0"/>
+        <w:jc w:val="left"/>
+        <w:rPr>
+          <w:rFonts w:ascii="Calibri" w:hAnsi="Calibri" w:cs="Calibri" w:eastAsia="Calibri"/>
+          <w:color w:val="auto"/>
+          <w:spacing w:val="0"/>
+          <w:position w:val="0"/>
+          <w:sz w:val="22"/>
+          <w:shd w:fill="auto" w:val="clear"/>
+        </w:rPr>
+      </w:pPr>
+      <w:r>
+        <w:rPr>
+          <w:rFonts w:ascii="Calibri" w:hAnsi="Calibri" w:cs="Calibri" w:eastAsia="Calibri"/>
+          <w:color w:val="auto"/>
+          <w:spacing w:val="0"/>
+          <w:position w:val="0"/>
+          <w:sz w:val="22"/>
+          <w:shd w:fill="auto" w:val="clear"/>
+        </w:rPr>
+        <w:t xml:space="preserve">ondragstart- occurs when the user starts to drag an element</w:t>
+      </w:r>
+    </w:p>
+    <w:p>
+      <w:pPr>
+        <w:spacing w:before="0" w:after="160" w:line="259"/>
+        <w:ind w:right="0" w:left="0" w:firstLine="0"/>
+        <w:jc w:val="left"/>
+        <w:rPr>
+          <w:rFonts w:ascii="Calibri" w:hAnsi="Calibri" w:cs="Calibri" w:eastAsia="Calibri"/>
+          <w:color w:val="auto"/>
+          <w:spacing w:val="0"/>
+          <w:position w:val="0"/>
+          <w:sz w:val="22"/>
+          <w:shd w:fill="auto" w:val="clear"/>
+        </w:rPr>
+      </w:pPr>
+      <w:r>
+        <w:rPr>
+          <w:rFonts w:ascii="Calibri" w:hAnsi="Calibri" w:cs="Calibri" w:eastAsia="Calibri"/>
+          <w:color w:val="auto"/>
+          <w:spacing w:val="0"/>
+          <w:position w:val="0"/>
+          <w:sz w:val="22"/>
+          <w:shd w:fill="auto" w:val="clear"/>
+        </w:rPr>
+        <w:t xml:space="preserve">ondrag - occurs when an element is being dragged</w:t>
+      </w:r>
+    </w:p>
+    <w:p>
+      <w:pPr>
+        <w:spacing w:before="0" w:after="160" w:line="259"/>
+        <w:ind w:right="0" w:left="0" w:firstLine="0"/>
+        <w:jc w:val="left"/>
+        <w:rPr>
+          <w:rFonts w:ascii="Calibri" w:hAnsi="Calibri" w:cs="Calibri" w:eastAsia="Calibri"/>
+          <w:color w:val="auto"/>
+          <w:spacing w:val="0"/>
+          <w:position w:val="0"/>
+          <w:sz w:val="22"/>
+          <w:shd w:fill="auto" w:val="clear"/>
+        </w:rPr>
+      </w:pPr>
+      <w:r>
+        <w:rPr>
+          <w:rFonts w:ascii="Calibri" w:hAnsi="Calibri" w:cs="Calibri" w:eastAsia="Calibri"/>
+          <w:color w:val="auto"/>
+          <w:spacing w:val="0"/>
+          <w:position w:val="0"/>
+          <w:sz w:val="22"/>
+          <w:shd w:fill="auto" w:val="clear"/>
+        </w:rPr>
+        <w:t xml:space="preserve">ondragend occurs when the user has finished dragging the element</w:t>
+      </w:r>
+    </w:p>
+    <w:p>
+      <w:pPr>
+        <w:spacing w:before="0" w:after="160" w:line="259"/>
+        <w:ind w:right="0" w:left="0" w:firstLine="0"/>
+        <w:jc w:val="left"/>
+        <w:rPr>
+          <w:rFonts w:ascii="Calibri" w:hAnsi="Calibri" w:cs="Calibri" w:eastAsia="Calibri"/>
+          <w:color w:val="auto"/>
+          <w:spacing w:val="0"/>
+          <w:position w:val="0"/>
+          <w:sz w:val="22"/>
+          <w:shd w:fill="auto" w:val="clear"/>
+        </w:rPr>
+      </w:pPr>
+      <w:r>
+        <w:rPr>
+          <w:rFonts w:ascii="Calibri" w:hAnsi="Calibri" w:cs="Calibri" w:eastAsia="Calibri"/>
+          <w:color w:val="auto"/>
+          <w:spacing w:val="0"/>
+          <w:position w:val="0"/>
+          <w:sz w:val="22"/>
+          <w:shd w:fill="auto" w:val="clear"/>
+        </w:rPr>
+        <w:t xml:space="preserve">Events fired on the drop target: </w:t>
+      </w:r>
+    </w:p>
+    <w:p>
+      <w:pPr>
+        <w:spacing w:before="0" w:after="160" w:line="259"/>
+        <w:ind w:right="0" w:left="0" w:firstLine="0"/>
+        <w:jc w:val="left"/>
+        <w:rPr>
+          <w:rFonts w:ascii="Calibri" w:hAnsi="Calibri" w:cs="Calibri" w:eastAsia="Calibri"/>
+          <w:color w:val="auto"/>
+          <w:spacing w:val="0"/>
+          <w:position w:val="0"/>
+          <w:sz w:val="22"/>
+          <w:shd w:fill="auto" w:val="clear"/>
+        </w:rPr>
+      </w:pPr>
+      <w:r>
+        <w:rPr>
+          <w:rFonts w:ascii="Calibri" w:hAnsi="Calibri" w:cs="Calibri" w:eastAsia="Calibri"/>
+          <w:color w:val="auto"/>
+          <w:spacing w:val="0"/>
+          <w:position w:val="0"/>
+          <w:sz w:val="22"/>
+          <w:shd w:fill="auto" w:val="clear"/>
+        </w:rPr>
+        <w:t xml:space="preserve">ondragover occurs when the dragged element is over the drop target</w:t>
+      </w:r>
+    </w:p>
+    <w:p>
+      <w:pPr>
+        <w:spacing w:before="0" w:after="160" w:line="259"/>
+        <w:ind w:right="0" w:left="0" w:firstLine="0"/>
+        <w:jc w:val="left"/>
+        <w:rPr>
+          <w:rFonts w:ascii="Calibri" w:hAnsi="Calibri" w:cs="Calibri" w:eastAsia="Calibri"/>
+          <w:color w:val="auto"/>
+          <w:spacing w:val="0"/>
+          <w:position w:val="0"/>
+          <w:sz w:val="22"/>
+          <w:shd w:fill="auto" w:val="clear"/>
+        </w:rPr>
+      </w:pPr>
+      <w:r>
+        <w:rPr>
+          <w:rFonts w:ascii="Calibri" w:hAnsi="Calibri" w:cs="Calibri" w:eastAsia="Calibri"/>
+          <w:color w:val="auto"/>
+          <w:spacing w:val="0"/>
+          <w:position w:val="0"/>
+          <w:sz w:val="22"/>
+          <w:shd w:fill="auto" w:val="clear"/>
+        </w:rPr>
+        <w:t xml:space="preserve">ondragenter occurs when the dragged element enters the drop target</w:t>
+      </w:r>
+    </w:p>
+    <w:p>
+      <w:pPr>
+        <w:spacing w:before="0" w:after="160" w:line="259"/>
+        <w:ind w:right="0" w:left="0" w:firstLine="0"/>
+        <w:jc w:val="left"/>
+        <w:rPr>
+          <w:rFonts w:ascii="Calibri" w:hAnsi="Calibri" w:cs="Calibri" w:eastAsia="Calibri"/>
+          <w:color w:val="auto"/>
+          <w:spacing w:val="0"/>
+          <w:position w:val="0"/>
+          <w:sz w:val="22"/>
+          <w:shd w:fill="auto" w:val="clear"/>
+        </w:rPr>
+      </w:pPr>
+      <w:r>
+        <w:rPr>
+          <w:rFonts w:ascii="Calibri" w:hAnsi="Calibri" w:cs="Calibri" w:eastAsia="Calibri"/>
+          <w:color w:val="auto"/>
+          <w:spacing w:val="0"/>
+          <w:position w:val="0"/>
+          <w:sz w:val="22"/>
+          <w:shd w:fill="auto" w:val="clear"/>
+        </w:rPr>
+        <w:t xml:space="preserve">ondragleave occurs when the dragged element leaves the drop target</w:t>
+      </w:r>
+    </w:p>
+    <w:p>
+      <w:pPr>
+        <w:spacing w:before="0" w:after="160" w:line="259"/>
+        <w:ind w:right="0" w:left="0" w:firstLine="0"/>
+        <w:jc w:val="left"/>
+        <w:rPr>
+          <w:rFonts w:ascii="Calibri" w:hAnsi="Calibri" w:cs="Calibri" w:eastAsia="Calibri"/>
+          <w:color w:val="auto"/>
+          <w:spacing w:val="0"/>
+          <w:position w:val="0"/>
+          <w:sz w:val="22"/>
+          <w:shd w:fill="auto" w:val="clear"/>
+        </w:rPr>
+      </w:pPr>
+      <w:r>
+        <w:rPr>
+          <w:rFonts w:ascii="Calibri" w:hAnsi="Calibri" w:cs="Calibri" w:eastAsia="Calibri"/>
+          <w:color w:val="auto"/>
+          <w:spacing w:val="0"/>
+          <w:position w:val="0"/>
+          <w:sz w:val="22"/>
+          <w:shd w:fill="auto" w:val="clear"/>
+        </w:rPr>
+        <w:t xml:space="preserve">ondrop occurs when the dragged element is dropped on the drop target</w:t>
+      </w:r>
+    </w:p>
+    <w:p>
+      <w:pPr>
+        <w:spacing w:before="0" w:after="160" w:line="259"/>
+        <w:ind w:right="0" w:left="0" w:firstLine="0"/>
+        <w:jc w:val="left"/>
+        <w:rPr>
+          <w:rFonts w:ascii="Calibri" w:hAnsi="Calibri" w:cs="Calibri" w:eastAsia="Calibri"/>
+          <w:color w:val="auto"/>
+          <w:spacing w:val="0"/>
+          <w:position w:val="0"/>
+          <w:sz w:val="22"/>
+          <w:shd w:fill="auto" w:val="clear"/>
+        </w:rPr>
+      </w:pPr>
+      <w:r>
+        <w:rPr>
+          <w:rFonts w:ascii="Calibri" w:hAnsi="Calibri" w:cs="Calibri" w:eastAsia="Calibri"/>
+          <w:color w:val="auto"/>
+          <w:spacing w:val="0"/>
+          <w:position w:val="0"/>
+          <w:sz w:val="22"/>
+          <w:shd w:fill="auto" w:val="clear"/>
+        </w:rPr>
+        <w:t xml:space="preserve">preventDefault():The preventDefault() method cancels the event if it is cancelable, meaning that the default action that belongs to the event will not occur. </w:t>
+      </w:r>
+    </w:p>
+    <w:p>
+      <w:pPr>
+        <w:spacing w:before="0" w:after="160" w:line="259"/>
+        <w:ind w:right="0" w:left="0" w:firstLine="0"/>
+        <w:jc w:val="left"/>
+        <w:rPr>
+          <w:rFonts w:ascii="Calibri" w:hAnsi="Calibri" w:cs="Calibri" w:eastAsia="Calibri"/>
+          <w:color w:val="auto"/>
+          <w:spacing w:val="0"/>
+          <w:position w:val="0"/>
+          <w:sz w:val="22"/>
+          <w:shd w:fill="auto" w:val="clear"/>
+        </w:rPr>
+      </w:pPr>
+      <w:r>
+        <w:rPr>
+          <w:rFonts w:ascii="Calibri" w:hAnsi="Calibri" w:cs="Calibri" w:eastAsia="Calibri"/>
+          <w:color w:val="auto"/>
+          <w:spacing w:val="0"/>
+          <w:position w:val="0"/>
+          <w:sz w:val="22"/>
+          <w:shd w:fill="auto" w:val="clear"/>
+        </w:rPr>
+        <w:t xml:space="preserve">onkeydown</w:t>
+      </w:r>
+    </w:p>
+    <w:p>
+      <w:pPr>
+        <w:spacing w:before="0" w:after="160" w:line="259"/>
+        <w:ind w:right="0" w:left="0" w:firstLine="0"/>
+        <w:jc w:val="left"/>
+        <w:rPr>
+          <w:rFonts w:ascii="Calibri" w:hAnsi="Calibri" w:cs="Calibri" w:eastAsia="Calibri"/>
+          <w:color w:val="auto"/>
+          <w:spacing w:val="0"/>
+          <w:position w:val="0"/>
+          <w:sz w:val="22"/>
+          <w:shd w:fill="auto" w:val="clear"/>
+        </w:rPr>
+      </w:pPr>
+      <w:r>
+        <w:rPr>
+          <w:rFonts w:ascii="Calibri" w:hAnsi="Calibri" w:cs="Calibri" w:eastAsia="Calibri"/>
+          <w:color w:val="auto"/>
+          <w:spacing w:val="0"/>
+          <w:position w:val="0"/>
+          <w:sz w:val="22"/>
+          <w:shd w:fill="auto" w:val="clear"/>
+        </w:rPr>
+        <w:t xml:space="preserve">onkeypress</w:t>
+      </w:r>
+    </w:p>
+    <w:p>
+      <w:pPr>
+        <w:spacing w:before="0" w:after="160" w:line="259"/>
+        <w:ind w:right="0" w:left="0" w:firstLine="0"/>
+        <w:jc w:val="left"/>
+        <w:rPr>
+          <w:rFonts w:ascii="Calibri" w:hAnsi="Calibri" w:cs="Calibri" w:eastAsia="Calibri"/>
+          <w:color w:val="auto"/>
+          <w:spacing w:val="0"/>
+          <w:position w:val="0"/>
+          <w:sz w:val="22"/>
+          <w:shd w:fill="auto" w:val="clear"/>
+        </w:rPr>
+      </w:pPr>
+      <w:r>
+        <w:rPr>
+          <w:rFonts w:ascii="Calibri" w:hAnsi="Calibri" w:cs="Calibri" w:eastAsia="Calibri"/>
+          <w:color w:val="auto"/>
+          <w:spacing w:val="0"/>
+          <w:position w:val="0"/>
+          <w:sz w:val="22"/>
+          <w:shd w:fill="auto" w:val="clear"/>
+        </w:rPr>
+        <w:t xml:space="preserve">onkeyup</w:t>
+      </w:r>
+    </w:p>
+    <w:p>
+      <w:pPr>
+        <w:spacing w:before="0" w:after="160" w:line="259"/>
+        <w:ind w:right="0" w:left="0" w:firstLine="0"/>
+        <w:jc w:val="left"/>
+        <w:rPr>
+          <w:rFonts w:ascii="Calibri" w:hAnsi="Calibri" w:cs="Calibri" w:eastAsia="Calibri"/>
+          <w:color w:val="auto"/>
+          <w:spacing w:val="0"/>
+          <w:position w:val="0"/>
+          <w:sz w:val="22"/>
+          <w:shd w:fill="auto" w:val="clear"/>
+        </w:rPr>
+      </w:pPr>
+    </w:p>
+    <w:p>
+      <w:pPr>
+        <w:spacing w:before="0" w:after="160" w:line="259"/>
+        <w:ind w:right="0" w:left="0" w:firstLine="0"/>
+        <w:jc w:val="left"/>
+        <w:rPr>
+          <w:rFonts w:ascii="Calibri" w:hAnsi="Calibri" w:cs="Calibri" w:eastAsia="Calibri"/>
+          <w:color w:val="auto"/>
+          <w:spacing w:val="0"/>
+          <w:position w:val="0"/>
+          <w:sz w:val="22"/>
+          <w:shd w:fill="auto" w:val="clear"/>
+        </w:rPr>
+      </w:pPr>
+    </w:p>
+    <w:p>
+      <w:pPr>
+        <w:spacing w:before="0" w:after="160" w:line="259"/>
+        <w:ind w:right="0" w:left="0" w:firstLine="0"/>
+        <w:jc w:val="left"/>
+        <w:rPr>
+          <w:rFonts w:ascii="Calibri" w:hAnsi="Calibri" w:cs="Calibri" w:eastAsia="Calibri"/>
+          <w:color w:val="auto"/>
+          <w:spacing w:val="0"/>
+          <w:position w:val="0"/>
+          <w:sz w:val="22"/>
+          <w:shd w:fill="auto" w:val="clear"/>
+        </w:rPr>
+      </w:pPr>
+      <w:r>
+        <w:rPr>
+          <w:rFonts w:ascii="Calibri" w:hAnsi="Calibri" w:cs="Calibri" w:eastAsia="Calibri"/>
+          <w:color w:val="auto"/>
+          <w:spacing w:val="0"/>
+          <w:position w:val="0"/>
+          <w:sz w:val="22"/>
+          <w:shd w:fill="auto" w:val="clear"/>
+        </w:rPr>
+        <w:t xml:space="preserve">---</w:t>
+      </w:r>
+    </w:p>
+    <w:p>
+      <w:pPr>
+        <w:spacing w:before="0" w:after="160" w:line="259"/>
+        <w:ind w:right="0" w:left="0" w:firstLine="0"/>
+        <w:jc w:val="left"/>
+        <w:rPr>
+          <w:rFonts w:ascii="Calibri" w:hAnsi="Calibri" w:cs="Calibri" w:eastAsia="Calibri"/>
+          <w:color w:val="auto"/>
+          <w:spacing w:val="0"/>
+          <w:position w:val="0"/>
+          <w:sz w:val="22"/>
+          <w:shd w:fill="auto" w:val="clear"/>
+        </w:rPr>
+      </w:pPr>
+      <w:r>
+        <w:rPr>
+          <w:rFonts w:ascii="Calibri" w:hAnsi="Calibri" w:cs="Calibri" w:eastAsia="Calibri"/>
+          <w:color w:val="auto"/>
+          <w:spacing w:val="0"/>
+          <w:position w:val="0"/>
+          <w:sz w:val="22"/>
+          <w:shd w:fill="auto" w:val="clear"/>
+        </w:rPr>
+        <w:t xml:space="preserve">promise is a js thing which is like a asyn function, explaining by a example:-</w:t>
+      </w:r>
+    </w:p>
+    <w:p>
+      <w:pPr>
+        <w:spacing w:before="0" w:after="160" w:line="259"/>
+        <w:ind w:right="0" w:left="0" w:firstLine="0"/>
+        <w:jc w:val="left"/>
+        <w:rPr>
+          <w:rFonts w:ascii="Calibri" w:hAnsi="Calibri" w:cs="Calibri" w:eastAsia="Calibri"/>
+          <w:color w:val="auto"/>
+          <w:spacing w:val="0"/>
+          <w:position w:val="0"/>
+          <w:sz w:val="22"/>
+          <w:shd w:fill="auto" w:val="clear"/>
+        </w:rPr>
+      </w:pPr>
+      <w:r>
+        <w:rPr>
+          <w:rFonts w:ascii="Calibri" w:hAnsi="Calibri" w:cs="Calibri" w:eastAsia="Calibri"/>
+          <w:color w:val="auto"/>
+          <w:spacing w:val="0"/>
+          <w:position w:val="0"/>
+          <w:sz w:val="22"/>
+          <w:shd w:fill="auto" w:val="clear"/>
+        </w:rPr>
+        <w:t xml:space="preserve">var p = new Promise(function(resolve,reject) {</w:t>
+      </w:r>
+    </w:p>
+    <w:p>
+      <w:pPr>
+        <w:spacing w:before="0" w:after="160" w:line="259"/>
+        <w:ind w:right="0" w:left="0" w:firstLine="0"/>
+        <w:jc w:val="left"/>
+        <w:rPr>
+          <w:rFonts w:ascii="Calibri" w:hAnsi="Calibri" w:cs="Calibri" w:eastAsia="Calibri"/>
+          <w:color w:val="auto"/>
+          <w:spacing w:val="0"/>
+          <w:position w:val="0"/>
+          <w:sz w:val="22"/>
+          <w:shd w:fill="auto" w:val="clear"/>
+        </w:rPr>
+      </w:pPr>
+      <w:r>
+        <w:rPr>
+          <w:rFonts w:ascii="Calibri" w:hAnsi="Calibri" w:cs="Calibri" w:eastAsia="Calibri"/>
+          <w:color w:val="auto"/>
+          <w:spacing w:val="0"/>
+          <w:position w:val="0"/>
+          <w:sz w:val="22"/>
+          <w:shd w:fill="auto" w:val="clear"/>
+        </w:rPr>
+        <w:tab/>
+        <w:t xml:space="preserve">// do some async task here first</w:t>
+      </w:r>
+    </w:p>
+    <w:p>
+      <w:pPr>
+        <w:spacing w:before="0" w:after="160" w:line="259"/>
+        <w:ind w:right="0" w:left="0" w:firstLine="0"/>
+        <w:jc w:val="left"/>
+        <w:rPr>
+          <w:rFonts w:ascii="Calibri" w:hAnsi="Calibri" w:cs="Calibri" w:eastAsia="Calibri"/>
+          <w:color w:val="auto"/>
+          <w:spacing w:val="0"/>
+          <w:position w:val="0"/>
+          <w:sz w:val="22"/>
+          <w:shd w:fill="auto" w:val="clear"/>
+        </w:rPr>
+      </w:pPr>
+    </w:p>
+    <w:p>
+      <w:pPr>
+        <w:spacing w:before="0" w:after="160" w:line="259"/>
+        <w:ind w:right="0" w:left="0" w:firstLine="0"/>
+        <w:jc w:val="left"/>
+        <w:rPr>
+          <w:rFonts w:ascii="Calibri" w:hAnsi="Calibri" w:cs="Calibri" w:eastAsia="Calibri"/>
+          <w:color w:val="auto"/>
+          <w:spacing w:val="0"/>
+          <w:position w:val="0"/>
+          <w:sz w:val="22"/>
+          <w:shd w:fill="auto" w:val="clear"/>
+        </w:rPr>
+      </w:pPr>
+      <w:r>
+        <w:rPr>
+          <w:rFonts w:ascii="Calibri" w:hAnsi="Calibri" w:cs="Calibri" w:eastAsia="Calibri"/>
+          <w:color w:val="auto"/>
+          <w:spacing w:val="0"/>
+          <w:position w:val="0"/>
+          <w:sz w:val="22"/>
+          <w:shd w:fill="auto" w:val="clear"/>
+        </w:rPr>
+        <w:tab/>
+        <w:t xml:space="preserve">if(saySomeBool) {</w:t>
+      </w:r>
+    </w:p>
+    <w:p>
+      <w:pPr>
+        <w:spacing w:before="0" w:after="160" w:line="259"/>
+        <w:ind w:right="0" w:left="0" w:firstLine="0"/>
+        <w:jc w:val="left"/>
+        <w:rPr>
+          <w:rFonts w:ascii="Calibri" w:hAnsi="Calibri" w:cs="Calibri" w:eastAsia="Calibri"/>
+          <w:color w:val="auto"/>
+          <w:spacing w:val="0"/>
+          <w:position w:val="0"/>
+          <w:sz w:val="22"/>
+          <w:shd w:fill="auto" w:val="clear"/>
+        </w:rPr>
+      </w:pPr>
+      <w:r>
+        <w:rPr>
+          <w:rFonts w:ascii="Calibri" w:hAnsi="Calibri" w:cs="Calibri" w:eastAsia="Calibri"/>
+          <w:color w:val="auto"/>
+          <w:spacing w:val="0"/>
+          <w:position w:val="0"/>
+          <w:sz w:val="22"/>
+          <w:shd w:fill="auto" w:val="clear"/>
+        </w:rPr>
+        <w:tab/>
+        <w:tab/>
+        <w:t xml:space="preserve">setSomethingHEre = 1;</w:t>
+      </w:r>
+    </w:p>
+    <w:p>
+      <w:pPr>
+        <w:spacing w:before="0" w:after="160" w:line="259"/>
+        <w:ind w:right="0" w:left="0" w:firstLine="0"/>
+        <w:jc w:val="left"/>
+        <w:rPr>
+          <w:rFonts w:ascii="Calibri" w:hAnsi="Calibri" w:cs="Calibri" w:eastAsia="Calibri"/>
+          <w:color w:val="auto"/>
+          <w:spacing w:val="0"/>
+          <w:position w:val="0"/>
+          <w:sz w:val="22"/>
+          <w:shd w:fill="auto" w:val="clear"/>
+        </w:rPr>
+      </w:pPr>
+      <w:r>
+        <w:rPr>
+          <w:rFonts w:ascii="Calibri" w:hAnsi="Calibri" w:cs="Calibri" w:eastAsia="Calibri"/>
+          <w:color w:val="auto"/>
+          <w:spacing w:val="0"/>
+          <w:position w:val="0"/>
+          <w:sz w:val="22"/>
+          <w:shd w:fill="auto" w:val="clear"/>
+        </w:rPr>
+        <w:tab/>
+        <w:t xml:space="preserve">}</w:t>
+        <w:tab/>
+      </w:r>
+    </w:p>
+    <w:p>
+      <w:pPr>
+        <w:spacing w:before="0" w:after="160" w:line="259"/>
+        <w:ind w:right="0" w:left="0" w:firstLine="0"/>
+        <w:jc w:val="left"/>
+        <w:rPr>
+          <w:rFonts w:ascii="Calibri" w:hAnsi="Calibri" w:cs="Calibri" w:eastAsia="Calibri"/>
+          <w:color w:val="auto"/>
+          <w:spacing w:val="0"/>
+          <w:position w:val="0"/>
+          <w:sz w:val="22"/>
+          <w:shd w:fill="auto" w:val="clear"/>
+        </w:rPr>
+      </w:pPr>
+      <w:r>
+        <w:rPr>
+          <w:rFonts w:ascii="Calibri" w:hAnsi="Calibri" w:cs="Calibri" w:eastAsia="Calibri"/>
+          <w:color w:val="auto"/>
+          <w:spacing w:val="0"/>
+          <w:position w:val="0"/>
+          <w:sz w:val="22"/>
+          <w:shd w:fill="auto" w:val="clear"/>
+        </w:rPr>
+        <w:tab/>
+        <w:t xml:space="preserve">else{</w:t>
+      </w:r>
+    </w:p>
+    <w:p>
+      <w:pPr>
+        <w:spacing w:before="0" w:after="160" w:line="259"/>
+        <w:ind w:right="0" w:left="0" w:firstLine="0"/>
+        <w:jc w:val="left"/>
+        <w:rPr>
+          <w:rFonts w:ascii="Calibri" w:hAnsi="Calibri" w:cs="Calibri" w:eastAsia="Calibri"/>
+          <w:color w:val="auto"/>
+          <w:spacing w:val="0"/>
+          <w:position w:val="0"/>
+          <w:sz w:val="22"/>
+          <w:shd w:fill="auto" w:val="clear"/>
+        </w:rPr>
+      </w:pPr>
+      <w:r>
+        <w:rPr>
+          <w:rFonts w:ascii="Calibri" w:hAnsi="Calibri" w:cs="Calibri" w:eastAsia="Calibri"/>
+          <w:color w:val="auto"/>
+          <w:spacing w:val="0"/>
+          <w:position w:val="0"/>
+          <w:sz w:val="22"/>
+          <w:shd w:fill="auto" w:val="clear"/>
+        </w:rPr>
+        <w:tab/>
+        <w:tab/>
+        <w:t xml:space="preserve">setSomethingHere = 0;</w:t>
+      </w:r>
+    </w:p>
+    <w:p>
+      <w:pPr>
+        <w:spacing w:before="0" w:after="160" w:line="259"/>
+        <w:ind w:right="0" w:left="0" w:firstLine="0"/>
+        <w:jc w:val="left"/>
+        <w:rPr>
+          <w:rFonts w:ascii="Calibri" w:hAnsi="Calibri" w:cs="Calibri" w:eastAsia="Calibri"/>
+          <w:color w:val="auto"/>
+          <w:spacing w:val="0"/>
+          <w:position w:val="0"/>
+          <w:sz w:val="22"/>
+          <w:shd w:fill="auto" w:val="clear"/>
+        </w:rPr>
+      </w:pPr>
+      <w:r>
+        <w:rPr>
+          <w:rFonts w:ascii="Calibri" w:hAnsi="Calibri" w:cs="Calibri" w:eastAsia="Calibri"/>
+          <w:color w:val="auto"/>
+          <w:spacing w:val="0"/>
+          <w:position w:val="0"/>
+          <w:sz w:val="22"/>
+          <w:shd w:fill="auto" w:val="clear"/>
+        </w:rPr>
+        <w:tab/>
+        <w:t xml:space="preserve">}</w:t>
+      </w:r>
+    </w:p>
+    <w:p>
+      <w:pPr>
+        <w:spacing w:before="0" w:after="160" w:line="259"/>
+        <w:ind w:right="0" w:left="0" w:firstLine="0"/>
+        <w:jc w:val="left"/>
+        <w:rPr>
+          <w:rFonts w:ascii="Calibri" w:hAnsi="Calibri" w:cs="Calibri" w:eastAsia="Calibri"/>
+          <w:color w:val="auto"/>
+          <w:spacing w:val="0"/>
+          <w:position w:val="0"/>
+          <w:sz w:val="22"/>
+          <w:shd w:fill="auto" w:val="clear"/>
+        </w:rPr>
+      </w:pPr>
+    </w:p>
+    <w:p>
+      <w:pPr>
+        <w:spacing w:before="0" w:after="160" w:line="259"/>
+        <w:ind w:right="0" w:left="0" w:firstLine="0"/>
+        <w:jc w:val="left"/>
+        <w:rPr>
+          <w:rFonts w:ascii="Calibri" w:hAnsi="Calibri" w:cs="Calibri" w:eastAsia="Calibri"/>
+          <w:color w:val="auto"/>
+          <w:spacing w:val="0"/>
+          <w:position w:val="0"/>
+          <w:sz w:val="22"/>
+          <w:shd w:fill="auto" w:val="clear"/>
+        </w:rPr>
+      </w:pPr>
+      <w:r>
+        <w:rPr>
+          <w:rFonts w:ascii="Calibri" w:hAnsi="Calibri" w:cs="Calibri" w:eastAsia="Calibri"/>
+          <w:color w:val="auto"/>
+          <w:spacing w:val="0"/>
+          <w:position w:val="0"/>
+          <w:sz w:val="22"/>
+          <w:shd w:fill="auto" w:val="clear"/>
+        </w:rPr>
+        <w:t xml:space="preserve">//basically we can do anything here we want, this would be executed first and then the then part , asyncronously</w:t>
+      </w:r>
+    </w:p>
+    <w:p>
+      <w:pPr>
+        <w:spacing w:before="0" w:after="160" w:line="259"/>
+        <w:ind w:right="0" w:left="0" w:firstLine="0"/>
+        <w:jc w:val="left"/>
+        <w:rPr>
+          <w:rFonts w:ascii="Calibri" w:hAnsi="Calibri" w:cs="Calibri" w:eastAsia="Calibri"/>
+          <w:color w:val="auto"/>
+          <w:spacing w:val="0"/>
+          <w:position w:val="0"/>
+          <w:sz w:val="22"/>
+          <w:shd w:fill="auto" w:val="clear"/>
+        </w:rPr>
+      </w:pPr>
+    </w:p>
+    <w:p>
+      <w:pPr>
+        <w:spacing w:before="0" w:after="160" w:line="259"/>
+        <w:ind w:right="0" w:left="0" w:firstLine="0"/>
+        <w:jc w:val="left"/>
+        <w:rPr>
+          <w:rFonts w:ascii="Calibri" w:hAnsi="Calibri" w:cs="Calibri" w:eastAsia="Calibri"/>
+          <w:color w:val="auto"/>
+          <w:spacing w:val="0"/>
+          <w:position w:val="0"/>
+          <w:sz w:val="22"/>
+          <w:shd w:fill="auto" w:val="clear"/>
+        </w:rPr>
+      </w:pPr>
+      <w:r>
+        <w:rPr>
+          <w:rFonts w:ascii="Calibri" w:hAnsi="Calibri" w:cs="Calibri" w:eastAsia="Calibri"/>
+          <w:color w:val="auto"/>
+          <w:spacing w:val="0"/>
+          <w:position w:val="0"/>
+          <w:sz w:val="22"/>
+          <w:shd w:fill="auto" w:val="clear"/>
+        </w:rPr>
+        <w:t xml:space="preserve">});</w:t>
+      </w:r>
+    </w:p>
+    <w:p>
+      <w:pPr>
+        <w:spacing w:before="0" w:after="160" w:line="259"/>
+        <w:ind w:right="0" w:left="0" w:firstLine="0"/>
+        <w:jc w:val="left"/>
+        <w:rPr>
+          <w:rFonts w:ascii="Calibri" w:hAnsi="Calibri" w:cs="Calibri" w:eastAsia="Calibri"/>
+          <w:color w:val="auto"/>
+          <w:spacing w:val="0"/>
+          <w:position w:val="0"/>
+          <w:sz w:val="22"/>
+          <w:shd w:fill="auto" w:val="clear"/>
+        </w:rPr>
+      </w:pPr>
+    </w:p>
+    <w:p>
+      <w:pPr>
+        <w:spacing w:before="0" w:after="160" w:line="259"/>
+        <w:ind w:right="0" w:left="0" w:firstLine="0"/>
+        <w:jc w:val="left"/>
+        <w:rPr>
+          <w:rFonts w:ascii="Calibri" w:hAnsi="Calibri" w:cs="Calibri" w:eastAsia="Calibri"/>
+          <w:color w:val="auto"/>
+          <w:spacing w:val="0"/>
+          <w:position w:val="0"/>
+          <w:sz w:val="22"/>
+          <w:shd w:fill="auto" w:val="clear"/>
+        </w:rPr>
+      </w:pPr>
+      <w:r>
+        <w:rPr>
+          <w:rFonts w:ascii="Calibri" w:hAnsi="Calibri" w:cs="Calibri" w:eastAsia="Calibri"/>
+          <w:color w:val="auto"/>
+          <w:spacing w:val="0"/>
+          <w:position w:val="0"/>
+          <w:sz w:val="22"/>
+          <w:shd w:fill="auto" w:val="clear"/>
+        </w:rPr>
+        <w:t xml:space="preserve">p.then(function() {</w:t>
+      </w:r>
+    </w:p>
+    <w:p>
+      <w:pPr>
+        <w:spacing w:before="0" w:after="160" w:line="259"/>
+        <w:ind w:right="0" w:left="0" w:firstLine="0"/>
+        <w:jc w:val="left"/>
+        <w:rPr>
+          <w:rFonts w:ascii="Calibri" w:hAnsi="Calibri" w:cs="Calibri" w:eastAsia="Calibri"/>
+          <w:color w:val="auto"/>
+          <w:spacing w:val="0"/>
+          <w:position w:val="0"/>
+          <w:sz w:val="22"/>
+          <w:shd w:fill="auto" w:val="clear"/>
+        </w:rPr>
+      </w:pPr>
+      <w:r>
+        <w:rPr>
+          <w:rFonts w:ascii="Calibri" w:hAnsi="Calibri" w:cs="Calibri" w:eastAsia="Calibri"/>
+          <w:color w:val="auto"/>
+          <w:spacing w:val="0"/>
+          <w:position w:val="0"/>
+          <w:sz w:val="22"/>
+          <w:shd w:fill="auto" w:val="clear"/>
+        </w:rPr>
+        <w:tab/>
+        <w:t xml:space="preserve">//do something with setSomethingHere kinda thing</w:t>
+      </w:r>
+    </w:p>
+    <w:p>
+      <w:pPr>
+        <w:spacing w:before="0" w:after="160" w:line="259"/>
+        <w:ind w:right="0" w:left="0" w:firstLine="0"/>
+        <w:jc w:val="left"/>
+        <w:rPr>
+          <w:rFonts w:ascii="Calibri" w:hAnsi="Calibri" w:cs="Calibri" w:eastAsia="Calibri"/>
+          <w:color w:val="auto"/>
+          <w:spacing w:val="0"/>
+          <w:position w:val="0"/>
+          <w:sz w:val="22"/>
+          <w:shd w:fill="auto" w:val="clear"/>
+        </w:rPr>
+      </w:pPr>
+      <w:r>
+        <w:rPr>
+          <w:rFonts w:ascii="Calibri" w:hAnsi="Calibri" w:cs="Calibri" w:eastAsia="Calibri"/>
+          <w:color w:val="auto"/>
+          <w:spacing w:val="0"/>
+          <w:position w:val="0"/>
+          <w:sz w:val="22"/>
+          <w:shd w:fill="auto" w:val="clear"/>
+        </w:rPr>
+        <w:t xml:space="preserve">}).catch(function() {</w:t>
+      </w:r>
+    </w:p>
+    <w:p>
+      <w:pPr>
+        <w:spacing w:before="0" w:after="160" w:line="259"/>
+        <w:ind w:right="0" w:left="0" w:firstLine="0"/>
+        <w:jc w:val="left"/>
+        <w:rPr>
+          <w:rFonts w:ascii="Calibri" w:hAnsi="Calibri" w:cs="Calibri" w:eastAsia="Calibri"/>
+          <w:color w:val="auto"/>
+          <w:spacing w:val="0"/>
+          <w:position w:val="0"/>
+          <w:sz w:val="22"/>
+          <w:shd w:fill="auto" w:val="clear"/>
+        </w:rPr>
+      </w:pPr>
+      <w:r>
+        <w:rPr>
+          <w:rFonts w:ascii="Calibri" w:hAnsi="Calibri" w:cs="Calibri" w:eastAsia="Calibri"/>
+          <w:color w:val="auto"/>
+          <w:spacing w:val="0"/>
+          <w:position w:val="0"/>
+          <w:sz w:val="22"/>
+          <w:shd w:fill="auto" w:val="clear"/>
+        </w:rPr>
+        <w:tab/>
+        <w:t xml:space="preserve">//err handling</w:t>
+      </w:r>
+    </w:p>
+    <w:p>
+      <w:pPr>
+        <w:spacing w:before="0" w:after="160" w:line="259"/>
+        <w:ind w:right="0" w:left="0" w:firstLine="0"/>
+        <w:jc w:val="left"/>
+        <w:rPr>
+          <w:rFonts w:ascii="Calibri" w:hAnsi="Calibri" w:cs="Calibri" w:eastAsia="Calibri"/>
+          <w:color w:val="auto"/>
+          <w:spacing w:val="0"/>
+          <w:position w:val="0"/>
+          <w:sz w:val="22"/>
+          <w:shd w:fill="auto" w:val="clear"/>
+        </w:rPr>
+      </w:pPr>
+      <w:r>
+        <w:rPr>
+          <w:rFonts w:ascii="Calibri" w:hAnsi="Calibri" w:cs="Calibri" w:eastAsia="Calibri"/>
+          <w:color w:val="auto"/>
+          <w:spacing w:val="0"/>
+          <w:position w:val="0"/>
+          <w:sz w:val="22"/>
+          <w:shd w:fill="auto" w:val="clear"/>
+        </w:rPr>
+        <w:t xml:space="preserve">})</w:t>
       </w:r>
     </w:p>
   </w:body>

</xml_diff>

<commit_message>
added one new method and way
</commit_message>
<xml_diff>
--- a/JS.docx
+++ b/JS.docx
@@ -3930,6 +3930,630 @@
         <w:t xml:space="preserve">})</w:t>
       </w:r>
     </w:p>
+    <w:p>
+      <w:pPr>
+        <w:spacing w:before="0" w:after="160" w:line="259"/>
+        <w:ind w:right="0" w:left="0" w:firstLine="0"/>
+        <w:jc w:val="left"/>
+        <w:rPr>
+          <w:rFonts w:ascii="Calibri" w:hAnsi="Calibri" w:cs="Calibri" w:eastAsia="Calibri"/>
+          <w:color w:val="auto"/>
+          <w:spacing w:val="0"/>
+          <w:position w:val="0"/>
+          <w:sz w:val="22"/>
+          <w:shd w:fill="auto" w:val="clear"/>
+        </w:rPr>
+      </w:pPr>
+    </w:p>
+    <w:p>
+      <w:pPr>
+        <w:spacing w:before="0" w:after="160" w:line="259"/>
+        <w:ind w:right="0" w:left="0" w:firstLine="0"/>
+        <w:jc w:val="left"/>
+        <w:rPr>
+          <w:rFonts w:ascii="Calibri" w:hAnsi="Calibri" w:cs="Calibri" w:eastAsia="Calibri"/>
+          <w:color w:val="auto"/>
+          <w:spacing w:val="0"/>
+          <w:position w:val="0"/>
+          <w:sz w:val="22"/>
+          <w:shd w:fill="auto" w:val="clear"/>
+        </w:rPr>
+      </w:pPr>
+      <w:r>
+        <w:rPr>
+          <w:rFonts w:ascii="Calibri" w:hAnsi="Calibri" w:cs="Calibri" w:eastAsia="Calibri"/>
+          <w:color w:val="auto"/>
+          <w:spacing w:val="0"/>
+          <w:position w:val="0"/>
+          <w:sz w:val="22"/>
+          <w:shd w:fill="auto" w:val="clear"/>
+        </w:rPr>
+        <w:t xml:space="preserve">best way to loop through objects is to convert them to array using one the three methods and the loopin ginto an array just like we do using "for of" loop. Three  methods that we can use are Object.keys, Object.values, or Object.entries. example:-</w:t>
+        <w:br/>
+        <w:br/>
+        <w:t xml:space="preserve">const fruits = {</w:t>
+      </w:r>
+    </w:p>
+    <w:p>
+      <w:pPr>
+        <w:spacing w:before="0" w:after="160" w:line="259"/>
+        <w:ind w:right="0" w:left="0" w:firstLine="0"/>
+        <w:jc w:val="left"/>
+        <w:rPr>
+          <w:rFonts w:ascii="Calibri" w:hAnsi="Calibri" w:cs="Calibri" w:eastAsia="Calibri"/>
+          <w:color w:val="auto"/>
+          <w:spacing w:val="0"/>
+          <w:position w:val="0"/>
+          <w:sz w:val="22"/>
+          <w:shd w:fill="auto" w:val="clear"/>
+        </w:rPr>
+      </w:pPr>
+      <w:r>
+        <w:rPr>
+          <w:rFonts w:ascii="Calibri" w:hAnsi="Calibri" w:cs="Calibri" w:eastAsia="Calibri"/>
+          <w:color w:val="auto"/>
+          <w:spacing w:val="0"/>
+          <w:position w:val="0"/>
+          <w:sz w:val="22"/>
+          <w:shd w:fill="auto" w:val="clear"/>
+        </w:rPr>
+        <w:t xml:space="preserve">  apple: 28,</w:t>
+      </w:r>
+    </w:p>
+    <w:p>
+      <w:pPr>
+        <w:spacing w:before="0" w:after="160" w:line="259"/>
+        <w:ind w:right="0" w:left="0" w:firstLine="0"/>
+        <w:jc w:val="left"/>
+        <w:rPr>
+          <w:rFonts w:ascii="Calibri" w:hAnsi="Calibri" w:cs="Calibri" w:eastAsia="Calibri"/>
+          <w:color w:val="auto"/>
+          <w:spacing w:val="0"/>
+          <w:position w:val="0"/>
+          <w:sz w:val="22"/>
+          <w:shd w:fill="auto" w:val="clear"/>
+        </w:rPr>
+      </w:pPr>
+      <w:r>
+        <w:rPr>
+          <w:rFonts w:ascii="Calibri" w:hAnsi="Calibri" w:cs="Calibri" w:eastAsia="Calibri"/>
+          <w:color w:val="auto"/>
+          <w:spacing w:val="0"/>
+          <w:position w:val="0"/>
+          <w:sz w:val="22"/>
+          <w:shd w:fill="auto" w:val="clear"/>
+        </w:rPr>
+        <w:t xml:space="preserve">  orange: 17,</w:t>
+      </w:r>
+    </w:p>
+    <w:p>
+      <w:pPr>
+        <w:spacing w:before="0" w:after="160" w:line="259"/>
+        <w:ind w:right="0" w:left="0" w:firstLine="0"/>
+        <w:jc w:val="left"/>
+        <w:rPr>
+          <w:rFonts w:ascii="Calibri" w:hAnsi="Calibri" w:cs="Calibri" w:eastAsia="Calibri"/>
+          <w:color w:val="auto"/>
+          <w:spacing w:val="0"/>
+          <w:position w:val="0"/>
+          <w:sz w:val="22"/>
+          <w:shd w:fill="auto" w:val="clear"/>
+        </w:rPr>
+      </w:pPr>
+      <w:r>
+        <w:rPr>
+          <w:rFonts w:ascii="Calibri" w:hAnsi="Calibri" w:cs="Calibri" w:eastAsia="Calibri"/>
+          <w:color w:val="auto"/>
+          <w:spacing w:val="0"/>
+          <w:position w:val="0"/>
+          <w:sz w:val="22"/>
+          <w:shd w:fill="auto" w:val="clear"/>
+        </w:rPr>
+        <w:t xml:space="preserve">  pear: 54,</w:t>
+      </w:r>
+    </w:p>
+    <w:p>
+      <w:pPr>
+        <w:spacing w:before="0" w:after="160" w:line="259"/>
+        <w:ind w:right="0" w:left="0" w:firstLine="0"/>
+        <w:jc w:val="left"/>
+        <w:rPr>
+          <w:rFonts w:ascii="Calibri" w:hAnsi="Calibri" w:cs="Calibri" w:eastAsia="Calibri"/>
+          <w:color w:val="auto"/>
+          <w:spacing w:val="0"/>
+          <w:position w:val="0"/>
+          <w:sz w:val="22"/>
+          <w:shd w:fill="auto" w:val="clear"/>
+        </w:rPr>
+      </w:pPr>
+      <w:r>
+        <w:rPr>
+          <w:rFonts w:ascii="Calibri" w:hAnsi="Calibri" w:cs="Calibri" w:eastAsia="Calibri"/>
+          <w:color w:val="auto"/>
+          <w:spacing w:val="0"/>
+          <w:position w:val="0"/>
+          <w:sz w:val="22"/>
+          <w:shd w:fill="auto" w:val="clear"/>
+        </w:rPr>
+        <w:t xml:space="preserve">}</w:t>
+      </w:r>
+    </w:p>
+    <w:p>
+      <w:pPr>
+        <w:spacing w:before="0" w:after="160" w:line="259"/>
+        <w:ind w:right="0" w:left="0" w:firstLine="0"/>
+        <w:jc w:val="left"/>
+        <w:rPr>
+          <w:rFonts w:ascii="Calibri" w:hAnsi="Calibri" w:cs="Calibri" w:eastAsia="Calibri"/>
+          <w:color w:val="auto"/>
+          <w:spacing w:val="0"/>
+          <w:position w:val="0"/>
+          <w:sz w:val="22"/>
+          <w:shd w:fill="auto" w:val="clear"/>
+        </w:rPr>
+      </w:pPr>
+      <w:r>
+        <w:rPr>
+          <w:rFonts w:ascii="Calibri" w:hAnsi="Calibri" w:cs="Calibri" w:eastAsia="Calibri"/>
+          <w:color w:val="auto"/>
+          <w:spacing w:val="0"/>
+          <w:position w:val="0"/>
+          <w:sz w:val="22"/>
+          <w:shd w:fill="auto" w:val="clear"/>
+        </w:rPr>
+        <w:t xml:space="preserve">const entries = Object.entries(fruits)</w:t>
+      </w:r>
+    </w:p>
+    <w:p>
+      <w:pPr>
+        <w:spacing w:before="0" w:after="160" w:line="259"/>
+        <w:ind w:right="0" w:left="0" w:firstLine="0"/>
+        <w:jc w:val="left"/>
+        <w:rPr>
+          <w:rFonts w:ascii="Calibri" w:hAnsi="Calibri" w:cs="Calibri" w:eastAsia="Calibri"/>
+          <w:color w:val="auto"/>
+          <w:spacing w:val="0"/>
+          <w:position w:val="0"/>
+          <w:sz w:val="22"/>
+          <w:shd w:fill="auto" w:val="clear"/>
+        </w:rPr>
+      </w:pPr>
+      <w:r>
+        <w:rPr>
+          <w:rFonts w:ascii="Calibri" w:hAnsi="Calibri" w:cs="Calibri" w:eastAsia="Calibri"/>
+          <w:color w:val="auto"/>
+          <w:spacing w:val="0"/>
+          <w:position w:val="0"/>
+          <w:sz w:val="22"/>
+          <w:shd w:fill="auto" w:val="clear"/>
+        </w:rPr>
+        <w:t xml:space="preserve">console.log(entries)</w:t>
+      </w:r>
+    </w:p>
+    <w:p>
+      <w:pPr>
+        <w:spacing w:before="0" w:after="160" w:line="259"/>
+        <w:ind w:right="0" w:left="0" w:firstLine="0"/>
+        <w:jc w:val="left"/>
+        <w:rPr>
+          <w:rFonts w:ascii="Calibri" w:hAnsi="Calibri" w:cs="Calibri" w:eastAsia="Calibri"/>
+          <w:color w:val="auto"/>
+          <w:spacing w:val="0"/>
+          <w:position w:val="0"/>
+          <w:sz w:val="22"/>
+          <w:shd w:fill="auto" w:val="clear"/>
+        </w:rPr>
+      </w:pPr>
+      <w:r>
+        <w:rPr>
+          <w:rFonts w:ascii="Calibri" w:hAnsi="Calibri" w:cs="Calibri" w:eastAsia="Calibri"/>
+          <w:color w:val="auto"/>
+          <w:spacing w:val="0"/>
+          <w:position w:val="0"/>
+          <w:sz w:val="22"/>
+          <w:shd w:fill="auto" w:val="clear"/>
+        </w:rPr>
+        <w:t xml:space="preserve">// [</w:t>
+      </w:r>
+    </w:p>
+    <w:p>
+      <w:pPr>
+        <w:spacing w:before="0" w:after="160" w:line="259"/>
+        <w:ind w:right="0" w:left="0" w:firstLine="0"/>
+        <w:jc w:val="left"/>
+        <w:rPr>
+          <w:rFonts w:ascii="Calibri" w:hAnsi="Calibri" w:cs="Calibri" w:eastAsia="Calibri"/>
+          <w:color w:val="auto"/>
+          <w:spacing w:val="0"/>
+          <w:position w:val="0"/>
+          <w:sz w:val="22"/>
+          <w:shd w:fill="auto" w:val="clear"/>
+        </w:rPr>
+      </w:pPr>
+      <w:r>
+        <w:rPr>
+          <w:rFonts w:ascii="Calibri" w:hAnsi="Calibri" w:cs="Calibri" w:eastAsia="Calibri"/>
+          <w:color w:val="auto"/>
+          <w:spacing w:val="0"/>
+          <w:position w:val="0"/>
+          <w:sz w:val="22"/>
+          <w:shd w:fill="auto" w:val="clear"/>
+        </w:rPr>
+        <w:t xml:space="preserve">//   [apple, 28],</w:t>
+      </w:r>
+    </w:p>
+    <w:p>
+      <w:pPr>
+        <w:spacing w:before="0" w:after="160" w:line="259"/>
+        <w:ind w:right="0" w:left="0" w:firstLine="0"/>
+        <w:jc w:val="left"/>
+        <w:rPr>
+          <w:rFonts w:ascii="Calibri" w:hAnsi="Calibri" w:cs="Calibri" w:eastAsia="Calibri"/>
+          <w:color w:val="auto"/>
+          <w:spacing w:val="0"/>
+          <w:position w:val="0"/>
+          <w:sz w:val="22"/>
+          <w:shd w:fill="auto" w:val="clear"/>
+        </w:rPr>
+      </w:pPr>
+      <w:r>
+        <w:rPr>
+          <w:rFonts w:ascii="Calibri" w:hAnsi="Calibri" w:cs="Calibri" w:eastAsia="Calibri"/>
+          <w:color w:val="auto"/>
+          <w:spacing w:val="0"/>
+          <w:position w:val="0"/>
+          <w:sz w:val="22"/>
+          <w:shd w:fill="auto" w:val="clear"/>
+        </w:rPr>
+        <w:t xml:space="preserve">//   [orange, 17],</w:t>
+      </w:r>
+    </w:p>
+    <w:p>
+      <w:pPr>
+        <w:spacing w:before="0" w:after="160" w:line="259"/>
+        <w:ind w:right="0" w:left="0" w:firstLine="0"/>
+        <w:jc w:val="left"/>
+        <w:rPr>
+          <w:rFonts w:ascii="Calibri" w:hAnsi="Calibri" w:cs="Calibri" w:eastAsia="Calibri"/>
+          <w:color w:val="auto"/>
+          <w:spacing w:val="0"/>
+          <w:position w:val="0"/>
+          <w:sz w:val="22"/>
+          <w:shd w:fill="auto" w:val="clear"/>
+        </w:rPr>
+      </w:pPr>
+      <w:r>
+        <w:rPr>
+          <w:rFonts w:ascii="Calibri" w:hAnsi="Calibri" w:cs="Calibri" w:eastAsia="Calibri"/>
+          <w:color w:val="auto"/>
+          <w:spacing w:val="0"/>
+          <w:position w:val="0"/>
+          <w:sz w:val="22"/>
+          <w:shd w:fill="auto" w:val="clear"/>
+        </w:rPr>
+        <w:t xml:space="preserve">//   [pear, 54]</w:t>
+      </w:r>
+    </w:p>
+    <w:p>
+      <w:pPr>
+        <w:spacing w:before="0" w:after="160" w:line="259"/>
+        <w:ind w:right="0" w:left="0" w:firstLine="0"/>
+        <w:jc w:val="left"/>
+        <w:rPr>
+          <w:rFonts w:ascii="Calibri" w:hAnsi="Calibri" w:cs="Calibri" w:eastAsia="Calibri"/>
+          <w:color w:val="auto"/>
+          <w:spacing w:val="0"/>
+          <w:position w:val="0"/>
+          <w:sz w:val="22"/>
+          <w:shd w:fill="auto" w:val="clear"/>
+        </w:rPr>
+      </w:pPr>
+      <w:r>
+        <w:rPr>
+          <w:rFonts w:ascii="Calibri" w:hAnsi="Calibri" w:cs="Calibri" w:eastAsia="Calibri"/>
+          <w:color w:val="auto"/>
+          <w:spacing w:val="0"/>
+          <w:position w:val="0"/>
+          <w:sz w:val="22"/>
+          <w:shd w:fill="auto" w:val="clear"/>
+        </w:rPr>
+        <w:t xml:space="preserve">// ]</w:t>
+      </w:r>
+    </w:p>
+    <w:p>
+      <w:pPr>
+        <w:spacing w:before="0" w:after="160" w:line="259"/>
+        <w:ind w:right="0" w:left="0" w:firstLine="0"/>
+        <w:jc w:val="left"/>
+        <w:rPr>
+          <w:rFonts w:ascii="Calibri" w:hAnsi="Calibri" w:cs="Calibri" w:eastAsia="Calibri"/>
+          <w:color w:val="auto"/>
+          <w:spacing w:val="0"/>
+          <w:position w:val="0"/>
+          <w:sz w:val="22"/>
+          <w:shd w:fill="auto" w:val="clear"/>
+        </w:rPr>
+      </w:pPr>
+    </w:p>
+    <w:p>
+      <w:pPr>
+        <w:spacing w:before="0" w:after="160" w:line="259"/>
+        <w:ind w:right="0" w:left="0" w:firstLine="0"/>
+        <w:jc w:val="left"/>
+        <w:rPr>
+          <w:rFonts w:ascii="Calibri" w:hAnsi="Calibri" w:cs="Calibri" w:eastAsia="Calibri"/>
+          <w:color w:val="auto"/>
+          <w:spacing w:val="0"/>
+          <w:position w:val="0"/>
+          <w:sz w:val="22"/>
+          <w:shd w:fill="auto" w:val="clear"/>
+        </w:rPr>
+      </w:pPr>
+    </w:p>
+    <w:p>
+      <w:pPr>
+        <w:spacing w:before="0" w:after="160" w:line="259"/>
+        <w:ind w:right="0" w:left="0" w:firstLine="0"/>
+        <w:jc w:val="left"/>
+        <w:rPr>
+          <w:rFonts w:ascii="Calibri" w:hAnsi="Calibri" w:cs="Calibri" w:eastAsia="Calibri"/>
+          <w:color w:val="auto"/>
+          <w:spacing w:val="0"/>
+          <w:position w:val="0"/>
+          <w:sz w:val="22"/>
+          <w:shd w:fill="auto" w:val="clear"/>
+        </w:rPr>
+      </w:pPr>
+      <w:r>
+        <w:rPr>
+          <w:rFonts w:ascii="Calibri" w:hAnsi="Calibri" w:cs="Calibri" w:eastAsia="Calibri"/>
+          <w:color w:val="auto"/>
+          <w:spacing w:val="0"/>
+          <w:position w:val="0"/>
+          <w:sz w:val="22"/>
+          <w:shd w:fill="auto" w:val="clear"/>
+        </w:rPr>
+        <w:t xml:space="preserve">// now to loop it we can do as :-</w:t>
+      </w:r>
+    </w:p>
+    <w:p>
+      <w:pPr>
+        <w:spacing w:before="0" w:after="160" w:line="259"/>
+        <w:ind w:right="0" w:left="0" w:firstLine="0"/>
+        <w:jc w:val="left"/>
+        <w:rPr>
+          <w:rFonts w:ascii="Calibri" w:hAnsi="Calibri" w:cs="Calibri" w:eastAsia="Calibri"/>
+          <w:color w:val="auto"/>
+          <w:spacing w:val="0"/>
+          <w:position w:val="0"/>
+          <w:sz w:val="22"/>
+          <w:shd w:fill="auto" w:val="clear"/>
+        </w:rPr>
+      </w:pPr>
+    </w:p>
+    <w:p>
+      <w:pPr>
+        <w:spacing w:before="0" w:after="160" w:line="259"/>
+        <w:ind w:right="0" w:left="0" w:firstLine="0"/>
+        <w:jc w:val="left"/>
+        <w:rPr>
+          <w:rFonts w:ascii="Calibri" w:hAnsi="Calibri" w:cs="Calibri" w:eastAsia="Calibri"/>
+          <w:color w:val="auto"/>
+          <w:spacing w:val="0"/>
+          <w:position w:val="0"/>
+          <w:sz w:val="22"/>
+          <w:shd w:fill="auto" w:val="clear"/>
+        </w:rPr>
+      </w:pPr>
+      <w:r>
+        <w:rPr>
+          <w:rFonts w:ascii="Calibri" w:hAnsi="Calibri" w:cs="Calibri" w:eastAsia="Calibri"/>
+          <w:color w:val="auto"/>
+          <w:spacing w:val="0"/>
+          <w:position w:val="0"/>
+          <w:sz w:val="22"/>
+          <w:shd w:fill="auto" w:val="clear"/>
+        </w:rPr>
+        <w:t xml:space="preserve">for (const [fruit, count] of entries) {</w:t>
+      </w:r>
+    </w:p>
+    <w:p>
+      <w:pPr>
+        <w:spacing w:before="0" w:after="160" w:line="259"/>
+        <w:ind w:right="0" w:left="0" w:firstLine="0"/>
+        <w:jc w:val="left"/>
+        <w:rPr>
+          <w:rFonts w:ascii="Calibri" w:hAnsi="Calibri" w:cs="Calibri" w:eastAsia="Calibri"/>
+          <w:color w:val="auto"/>
+          <w:spacing w:val="0"/>
+          <w:position w:val="0"/>
+          <w:sz w:val="22"/>
+          <w:shd w:fill="auto" w:val="clear"/>
+        </w:rPr>
+      </w:pPr>
+      <w:r>
+        <w:rPr>
+          <w:rFonts w:ascii="Calibri" w:hAnsi="Calibri" w:cs="Calibri" w:eastAsia="Calibri"/>
+          <w:color w:val="auto"/>
+          <w:spacing w:val="0"/>
+          <w:position w:val="0"/>
+          <w:sz w:val="22"/>
+          <w:shd w:fill="auto" w:val="clear"/>
+        </w:rPr>
+        <w:t xml:space="preserve">  console.log(`There are ${count} ${fruit}s`)</w:t>
+      </w:r>
+    </w:p>
+    <w:p>
+      <w:pPr>
+        <w:spacing w:before="0" w:after="160" w:line="259"/>
+        <w:ind w:right="0" w:left="0" w:firstLine="0"/>
+        <w:jc w:val="left"/>
+        <w:rPr>
+          <w:rFonts w:ascii="Calibri" w:hAnsi="Calibri" w:cs="Calibri" w:eastAsia="Calibri"/>
+          <w:color w:val="auto"/>
+          <w:spacing w:val="0"/>
+          <w:position w:val="0"/>
+          <w:sz w:val="22"/>
+          <w:shd w:fill="auto" w:val="clear"/>
+        </w:rPr>
+      </w:pPr>
+      <w:r>
+        <w:rPr>
+          <w:rFonts w:ascii="Calibri" w:hAnsi="Calibri" w:cs="Calibri" w:eastAsia="Calibri"/>
+          <w:color w:val="auto"/>
+          <w:spacing w:val="0"/>
+          <w:position w:val="0"/>
+          <w:sz w:val="22"/>
+          <w:shd w:fill="auto" w:val="clear"/>
+        </w:rPr>
+        <w:t xml:space="preserve">}</w:t>
+      </w:r>
+    </w:p>
+    <w:p>
+      <w:pPr>
+        <w:spacing w:before="0" w:after="160" w:line="259"/>
+        <w:ind w:right="0" w:left="0" w:firstLine="0"/>
+        <w:jc w:val="left"/>
+        <w:rPr>
+          <w:rFonts w:ascii="Calibri" w:hAnsi="Calibri" w:cs="Calibri" w:eastAsia="Calibri"/>
+          <w:color w:val="auto"/>
+          <w:spacing w:val="0"/>
+          <w:position w:val="0"/>
+          <w:sz w:val="22"/>
+          <w:shd w:fill="auto" w:val="clear"/>
+        </w:rPr>
+      </w:pPr>
+      <w:r>
+        <w:rPr>
+          <w:rFonts w:ascii="Calibri" w:hAnsi="Calibri" w:cs="Calibri" w:eastAsia="Calibri"/>
+          <w:color w:val="auto"/>
+          <w:spacing w:val="0"/>
+          <w:position w:val="0"/>
+          <w:sz w:val="22"/>
+          <w:shd w:fill="auto" w:val="clear"/>
+        </w:rPr>
+        <w:t xml:space="preserve">// Result</w:t>
+      </w:r>
+    </w:p>
+    <w:p>
+      <w:pPr>
+        <w:spacing w:before="0" w:after="160" w:line="259"/>
+        <w:ind w:right="0" w:left="0" w:firstLine="0"/>
+        <w:jc w:val="left"/>
+        <w:rPr>
+          <w:rFonts w:ascii="Calibri" w:hAnsi="Calibri" w:cs="Calibri" w:eastAsia="Calibri"/>
+          <w:color w:val="auto"/>
+          <w:spacing w:val="0"/>
+          <w:position w:val="0"/>
+          <w:sz w:val="22"/>
+          <w:shd w:fill="auto" w:val="clear"/>
+        </w:rPr>
+      </w:pPr>
+      <w:r>
+        <w:rPr>
+          <w:rFonts w:ascii="Calibri" w:hAnsi="Calibri" w:cs="Calibri" w:eastAsia="Calibri"/>
+          <w:color w:val="auto"/>
+          <w:spacing w:val="0"/>
+          <w:position w:val="0"/>
+          <w:sz w:val="22"/>
+          <w:shd w:fill="auto" w:val="clear"/>
+        </w:rPr>
+        <w:t xml:space="preserve">// There are 28 apples</w:t>
+      </w:r>
+    </w:p>
+    <w:p>
+      <w:pPr>
+        <w:spacing w:before="0" w:after="160" w:line="259"/>
+        <w:ind w:right="0" w:left="0" w:firstLine="0"/>
+        <w:jc w:val="left"/>
+        <w:rPr>
+          <w:rFonts w:ascii="Calibri" w:hAnsi="Calibri" w:cs="Calibri" w:eastAsia="Calibri"/>
+          <w:color w:val="auto"/>
+          <w:spacing w:val="0"/>
+          <w:position w:val="0"/>
+          <w:sz w:val="22"/>
+          <w:shd w:fill="auto" w:val="clear"/>
+        </w:rPr>
+      </w:pPr>
+      <w:r>
+        <w:rPr>
+          <w:rFonts w:ascii="Calibri" w:hAnsi="Calibri" w:cs="Calibri" w:eastAsia="Calibri"/>
+          <w:color w:val="auto"/>
+          <w:spacing w:val="0"/>
+          <w:position w:val="0"/>
+          <w:sz w:val="22"/>
+          <w:shd w:fill="auto" w:val="clear"/>
+        </w:rPr>
+        <w:t xml:space="preserve">// There are 17 oranges</w:t>
+      </w:r>
+    </w:p>
+    <w:p>
+      <w:pPr>
+        <w:spacing w:before="0" w:after="160" w:line="259"/>
+        <w:ind w:right="0" w:left="0" w:firstLine="0"/>
+        <w:jc w:val="left"/>
+        <w:rPr>
+          <w:rFonts w:ascii="Calibri" w:hAnsi="Calibri" w:cs="Calibri" w:eastAsia="Calibri"/>
+          <w:color w:val="auto"/>
+          <w:spacing w:val="0"/>
+          <w:position w:val="0"/>
+          <w:sz w:val="22"/>
+          <w:shd w:fill="auto" w:val="clear"/>
+        </w:rPr>
+      </w:pPr>
+      <w:r>
+        <w:rPr>
+          <w:rFonts w:ascii="Calibri" w:hAnsi="Calibri" w:cs="Calibri" w:eastAsia="Calibri"/>
+          <w:color w:val="auto"/>
+          <w:spacing w:val="0"/>
+          <w:position w:val="0"/>
+          <w:sz w:val="22"/>
+          <w:shd w:fill="auto" w:val="clear"/>
+        </w:rPr>
+        <w:t xml:space="preserve">// There are 54 pears</w:t>
+      </w:r>
+    </w:p>
+    <w:p>
+      <w:pPr>
+        <w:spacing w:before="0" w:after="160" w:line="259"/>
+        <w:ind w:right="0" w:left="0" w:firstLine="0"/>
+        <w:jc w:val="left"/>
+        <w:rPr>
+          <w:rFonts w:ascii="Calibri" w:hAnsi="Calibri" w:cs="Calibri" w:eastAsia="Calibri"/>
+          <w:color w:val="auto"/>
+          <w:spacing w:val="0"/>
+          <w:position w:val="0"/>
+          <w:sz w:val="22"/>
+          <w:shd w:fill="auto" w:val="clear"/>
+        </w:rPr>
+      </w:pPr>
+    </w:p>
+    <w:p>
+      <w:pPr>
+        <w:spacing w:before="0" w:after="160" w:line="259"/>
+        <w:ind w:right="0" w:left="0" w:firstLine="0"/>
+        <w:jc w:val="left"/>
+        <w:rPr>
+          <w:rFonts w:ascii="Calibri" w:hAnsi="Calibri" w:cs="Calibri" w:eastAsia="Calibri"/>
+          <w:color w:val="auto"/>
+          <w:spacing w:val="0"/>
+          <w:position w:val="0"/>
+          <w:sz w:val="22"/>
+          <w:shd w:fill="auto" w:val="clear"/>
+        </w:rPr>
+      </w:pPr>
+      <w:r>
+        <w:rPr>
+          <w:rFonts w:ascii="Calibri" w:hAnsi="Calibri" w:cs="Calibri" w:eastAsia="Calibri"/>
+          <w:color w:val="auto"/>
+          <w:spacing w:val="0"/>
+          <w:position w:val="0"/>
+          <w:sz w:val="22"/>
+          <w:shd w:fill="auto" w:val="clear"/>
+        </w:rPr>
+        <w:t xml:space="preserve">similarly for other both methods</w:t>
+      </w:r>
+    </w:p>
   </w:body>
 </w:document>
 </file>

</xml_diff>